<commit_message>
Levering av planleggingsdokument, siste oppdatering for dagen av gjennomføringslogg
</commit_message>
<xml_diff>
--- a/Dokumentasjon/Gjennomføring.docx
+++ b/Dokumentasjon/Gjennomføring.docx
@@ -112,7 +112,10 @@
         </w:numPr>
       </w:pPr>
       <w:r>
-        <w:t>Hatt og skrevet ned</w:t>
+        <w:t>S</w:t>
+      </w:r>
+      <w:r>
+        <w:t>krevet ned</w:t>
       </w:r>
       <w:r>
         <w:t xml:space="preserve"> flere ideer om hvordan produktet evt kan forbedres</w:t>

</xml_diff>

<commit_message>
lagt til skisser for utgangspunkt til web design i planleggingsdokument
</commit_message>
<xml_diff>
--- a/Dokumentasjon/Gjennomføring.docx
+++ b/Dokumentasjon/Gjennomføring.docx
@@ -23,13 +23,255 @@
       <w:pPr>
         <w:pStyle w:val="Listeavsnitt"/>
         <w:numPr>
-          <w:ilvl w:val="1"/>
+          <w:ilvl w:val="0"/>
           <w:numId w:val="1"/>
         </w:numPr>
       </w:pPr>
       <w:r>
-        <w:t xml:space="preserve">Satt opp GitHub repository, </w:t>
-      </w:r>
+        <w:t xml:space="preserve">Satt opp GitHub </w:t>
+      </w:r>
+      <w:proofErr w:type="spellStart"/>
+      <w:r>
+        <w:t>repository</w:t>
+      </w:r>
+      <w:proofErr w:type="spellEnd"/>
+      <w:r>
+        <w:t xml:space="preserve">, </w:t>
+      </w:r>
+    </w:p>
+    <w:p>
+      <w:pPr>
+        <w:pStyle w:val="Listeavsnitt"/>
+        <w:numPr>
+          <w:ilvl w:val="0"/>
+          <w:numId w:val="1"/>
+        </w:numPr>
+      </w:pPr>
+      <w:r>
+        <w:t>Satt opp starten til et Next.JS prosjekt med startkommando</w:t>
+      </w:r>
+    </w:p>
+    <w:p>
+      <w:pPr>
+        <w:pStyle w:val="Listeavsnitt"/>
+        <w:numPr>
+          <w:ilvl w:val="0"/>
+          <w:numId w:val="1"/>
+        </w:numPr>
+      </w:pPr>
+      <w:r>
+        <w:t xml:space="preserve">Fikk </w:t>
+      </w:r>
+      <w:proofErr w:type="spellStart"/>
+      <w:r>
+        <w:t>repoet</w:t>
+      </w:r>
+      <w:proofErr w:type="spellEnd"/>
+      <w:r>
+        <w:t xml:space="preserve"> hostet hos </w:t>
+      </w:r>
+      <w:proofErr w:type="spellStart"/>
+      <w:r>
+        <w:t>Vercel</w:t>
+      </w:r>
+      <w:proofErr w:type="spellEnd"/>
+      <w:r>
+        <w:t xml:space="preserve">, bruker koden som ligger i </w:t>
+      </w:r>
+      <w:proofErr w:type="spellStart"/>
+      <w:r>
+        <w:t>github</w:t>
+      </w:r>
+      <w:proofErr w:type="spellEnd"/>
+    </w:p>
+    <w:p>
+      <w:pPr>
+        <w:pStyle w:val="Listeavsnitt"/>
+        <w:numPr>
+          <w:ilvl w:val="0"/>
+          <w:numId w:val="1"/>
+        </w:numPr>
+      </w:pPr>
+      <w:r>
+        <w:t xml:space="preserve">Satt opp hosting av postgress SQL database gjennom </w:t>
+      </w:r>
+      <w:proofErr w:type="spellStart"/>
+      <w:r>
+        <w:t>platformen</w:t>
+      </w:r>
+      <w:proofErr w:type="spellEnd"/>
+      <w:r>
+        <w:t xml:space="preserve"> Neon som er lett tilgjengelig via </w:t>
+      </w:r>
+      <w:proofErr w:type="spellStart"/>
+      <w:r>
+        <w:t>vercel</w:t>
+      </w:r>
+      <w:proofErr w:type="spellEnd"/>
+      <w:r>
+        <w:t>.</w:t>
+      </w:r>
+    </w:p>
+    <w:p>
+      <w:pPr>
+        <w:pStyle w:val="Listeavsnitt"/>
+        <w:numPr>
+          <w:ilvl w:val="0"/>
+          <w:numId w:val="1"/>
+        </w:numPr>
+      </w:pPr>
+      <w:r>
+        <w:t xml:space="preserve">Laget røff skisse for SQL i </w:t>
+      </w:r>
+      <w:proofErr w:type="spellStart"/>
+      <w:r>
+        <w:t>mySQLworkbench</w:t>
+      </w:r>
+      <w:proofErr w:type="spellEnd"/>
+      <w:r>
+        <w:t xml:space="preserve"> for å ha en skisse å vise til i </w:t>
+      </w:r>
+      <w:proofErr w:type="spellStart"/>
+      <w:r>
+        <w:t>planlegginsdokumentet</w:t>
+      </w:r>
+      <w:proofErr w:type="spellEnd"/>
+      <w:r>
+        <w:t>.</w:t>
+      </w:r>
+    </w:p>
+    <w:p>
+      <w:pPr>
+        <w:pStyle w:val="Listeavsnitt"/>
+        <w:numPr>
+          <w:ilvl w:val="0"/>
+          <w:numId w:val="1"/>
+        </w:numPr>
+      </w:pPr>
+      <w:r>
+        <w:t>Lage JSON struktur som skal lastes opp som fil</w:t>
+      </w:r>
+    </w:p>
+    <w:p>
+      <w:pPr>
+        <w:pStyle w:val="Listeavsnitt"/>
+        <w:numPr>
+          <w:ilvl w:val="0"/>
+          <w:numId w:val="1"/>
+        </w:numPr>
+      </w:pPr>
+      <w:r>
+        <w:t>Skisse for oppkobling mellom bruker av nettsiden og server hvor websiden hostes og hvor databasen er hostet</w:t>
+      </w:r>
+    </w:p>
+    <w:p>
+      <w:pPr>
+        <w:pStyle w:val="Listeavsnitt"/>
+        <w:numPr>
+          <w:ilvl w:val="0"/>
+          <w:numId w:val="1"/>
+        </w:numPr>
+      </w:pPr>
+      <w:r>
+        <w:t>S</w:t>
+      </w:r>
+      <w:r>
+        <w:t>krevet ned</w:t>
+      </w:r>
+      <w:r>
+        <w:t xml:space="preserve"> flere ideer om hvordan produktet </w:t>
+      </w:r>
+      <w:proofErr w:type="spellStart"/>
+      <w:r>
+        <w:t>evt</w:t>
+      </w:r>
+      <w:proofErr w:type="spellEnd"/>
+      <w:r>
+        <w:t xml:space="preserve"> kan forbedres</w:t>
+      </w:r>
+      <w:r>
+        <w:t xml:space="preserve"> hvis tiden tillater det</w:t>
+      </w:r>
+      <w:r>
+        <w:t>’</w:t>
+      </w:r>
+    </w:p>
+    <w:p>
+      <w:r>
+        <w:t>Dag 2 – Første arbeidsdag</w:t>
+      </w:r>
+    </w:p>
+    <w:p>
+      <w:pPr>
+        <w:pStyle w:val="Listeavsnitt"/>
+        <w:numPr>
+          <w:ilvl w:val="0"/>
+          <w:numId w:val="1"/>
+        </w:numPr>
+      </w:pPr>
+      <w:r>
+        <w:t>Lagde enkel skisse for utgangspunkt for design til websiden</w:t>
+      </w:r>
+    </w:p>
+    <w:p>
+      <w:pPr>
+        <w:pStyle w:val="Listeavsnitt"/>
+        <w:numPr>
+          <w:ilvl w:val="0"/>
+          <w:numId w:val="1"/>
+        </w:numPr>
+        <w:rPr>
+          <w:lang w:val="nn-NO"/>
+        </w:rPr>
+      </w:pPr>
+      <w:r>
+        <w:rPr>
+          <w:lang w:val="nn-NO"/>
+        </w:rPr>
+        <w:t xml:space="preserve">Lagde </w:t>
+      </w:r>
+      <w:proofErr w:type="spellStart"/>
+      <w:r>
+        <w:rPr>
+          <w:lang w:val="nn-NO"/>
+        </w:rPr>
+        <w:t>tabeller</w:t>
+      </w:r>
+      <w:proofErr w:type="spellEnd"/>
+      <w:r>
+        <w:rPr>
+          <w:lang w:val="nn-NO"/>
+        </w:rPr>
+        <w:t xml:space="preserve"> i </w:t>
+      </w:r>
+      <w:proofErr w:type="spellStart"/>
+      <w:r>
+        <w:rPr>
+          <w:lang w:val="nn-NO"/>
+        </w:rPr>
+        <w:t>PostgreSQL</w:t>
+      </w:r>
+      <w:proofErr w:type="spellEnd"/>
+      <w:r>
+        <w:rPr>
+          <w:lang w:val="nn-NO"/>
+        </w:rPr>
+        <w:t xml:space="preserve"> d</w:t>
+      </w:r>
+      <w:r>
+        <w:rPr>
+          <w:lang w:val="nn-NO"/>
+        </w:rPr>
+        <w:t xml:space="preserve">atabasen basert på </w:t>
+      </w:r>
+      <w:proofErr w:type="spellStart"/>
+      <w:r>
+        <w:rPr>
+          <w:lang w:val="nn-NO"/>
+        </w:rPr>
+        <w:t>skissen</w:t>
+      </w:r>
+      <w:proofErr w:type="spellEnd"/>
     </w:p>
     <w:p>
       <w:pPr>
@@ -40,90 +282,46 @@
         </w:numPr>
       </w:pPr>
       <w:r>
-        <w:t>Satt opp starten til et Next.JS prosjekt med startkommando</w:t>
+        <w:t xml:space="preserve">Utvidet </w:t>
+      </w:r>
+      <w:r>
+        <w:t xml:space="preserve">«team» tabellene med en </w:t>
+      </w:r>
+      <w:proofErr w:type="spellStart"/>
+      <w:r>
+        <w:t>foreign</w:t>
+      </w:r>
+      <w:proofErr w:type="spellEnd"/>
+      <w:r>
+        <w:t xml:space="preserve"> </w:t>
+      </w:r>
+      <w:proofErr w:type="spellStart"/>
+      <w:r>
+        <w:t>key</w:t>
+      </w:r>
+      <w:proofErr w:type="spellEnd"/>
+      <w:r>
+        <w:t xml:space="preserve"> fra «</w:t>
+      </w:r>
+      <w:proofErr w:type="spellStart"/>
+      <w:r>
+        <w:t>Quizez</w:t>
+      </w:r>
+      <w:proofErr w:type="spellEnd"/>
+      <w:r>
+        <w:t>»</w:t>
       </w:r>
     </w:p>
     <w:p>
       <w:pPr>
         <w:pStyle w:val="Listeavsnitt"/>
         <w:numPr>
-          <w:ilvl w:val="1"/>
+          <w:ilvl w:val="0"/>
           <w:numId w:val="1"/>
         </w:numPr>
       </w:pPr>
-      <w:r>
-        <w:t>Fikk repoet hostet hos Vercel, bruker koden som ligger i github</w:t>
-      </w:r>
     </w:p>
-    <w:p>
-      <w:pPr>
-        <w:pStyle w:val="Listeavsnitt"/>
-        <w:numPr>
-          <w:ilvl w:val="1"/>
-          <w:numId w:val="1"/>
-        </w:numPr>
-      </w:pPr>
-      <w:r>
-        <w:t>Satt opp hosting av postgress SQL database gjennom platformen Neon som er lett tilgjengelig via vercel.</w:t>
-      </w:r>
-    </w:p>
-    <w:p>
-      <w:pPr>
-        <w:pStyle w:val="Listeavsnitt"/>
-        <w:numPr>
-          <w:ilvl w:val="1"/>
-          <w:numId w:val="1"/>
-        </w:numPr>
-      </w:pPr>
-      <w:r>
-        <w:t>Laget røff skisse for SQL i mySQLworkbench for å ha en skisse å vise til i planlegginsdokumentet.</w:t>
-      </w:r>
-    </w:p>
-    <w:p>
-      <w:pPr>
-        <w:pStyle w:val="Listeavsnitt"/>
-        <w:numPr>
-          <w:ilvl w:val="1"/>
-          <w:numId w:val="1"/>
-        </w:numPr>
-      </w:pPr>
-      <w:r>
-        <w:t>Lage JSON struktur som skal lastes opp som fil</w:t>
-      </w:r>
-    </w:p>
-    <w:p>
-      <w:pPr>
-        <w:pStyle w:val="Listeavsnitt"/>
-        <w:numPr>
-          <w:ilvl w:val="1"/>
-          <w:numId w:val="1"/>
-        </w:numPr>
-      </w:pPr>
-      <w:r>
-        <w:t>Skisse for oppkobling mellom bruker av nettsiden og server hvor websiden hostes og hvor databasen er hostet</w:t>
-      </w:r>
-    </w:p>
-    <w:p>
-      <w:pPr>
-        <w:pStyle w:val="Listeavsnitt"/>
-        <w:numPr>
-          <w:ilvl w:val="1"/>
-          <w:numId w:val="1"/>
-        </w:numPr>
-      </w:pPr>
-      <w:r>
-        <w:t>S</w:t>
-      </w:r>
-      <w:r>
-        <w:t>krevet ned</w:t>
-      </w:r>
-      <w:r>
-        <w:t xml:space="preserve"> flere ideer om hvordan produktet evt kan forbedres</w:t>
-      </w:r>
-      <w:r>
-        <w:t xml:space="preserve"> hvis tiden tillater det</w:t>
-      </w:r>
-    </w:p>
+    <w:p/>
     <w:sectPr>
       <w:pgSz w:w="11906" w:h="16838"/>
       <w:pgMar w:top="1417" w:right="1417" w:bottom="1417" w:left="1417" w:header="708" w:footer="708" w:gutter="0"/>

</xml_diff>

<commit_message>
Siste commit for første arbeidsdag, lagde modal som skal brukes for adm loginn og filopplasting. Utseend for agm loginn underveis.påbegynnt sql logikk for å hente ut quizer.
</commit_message>
<xml_diff>
--- a/Dokumentasjon/Gjennomføring.docx
+++ b/Dokumentasjon/Gjennomføring.docx
@@ -389,35 +389,47 @@
       </w:r>
       <w:proofErr w:type="spellEnd"/>
       <w:r>
-        <w:t xml:space="preserve">’ ikke var mulig å finne for </w:t>
+        <w:t xml:space="preserve">’ ikke var mulig å finne for en tilfeldig node </w:t>
+      </w:r>
+      <w:proofErr w:type="spellStart"/>
+      <w:r>
+        <w:t>module</w:t>
+      </w:r>
+      <w:proofErr w:type="spellEnd"/>
+      <w:r>
+        <w:t xml:space="preserve"> jeg ikke hadde endret på</w:t>
+      </w:r>
+    </w:p>
+    <w:p>
+      <w:pPr>
+        <w:pStyle w:val="Listeavsnitt"/>
+        <w:numPr>
+          <w:ilvl w:val="2"/>
+          <w:numId w:val="1"/>
+        </w:numPr>
+      </w:pPr>
+      <w:r>
+        <w:t>Tror feilet oppstå i en rar rekke, hvor flere småfeil med next.js jeg hadde gjort sammen fikk feilen til å skje.</w:t>
+      </w:r>
+    </w:p>
+    <w:p>
+      <w:pPr>
+        <w:pStyle w:val="Listeavsnitt"/>
+        <w:numPr>
+          <w:ilvl w:val="0"/>
+          <w:numId w:val="1"/>
+        </w:numPr>
+      </w:pPr>
+      <w:r>
+        <w:t xml:space="preserve">Lagde </w:t>
       </w:r>
       <w:proofErr w:type="gramStart"/>
       <w:r>
-        <w:t>et en tilfeldig node</w:t>
+        <w:t>header</w:t>
       </w:r>
       <w:proofErr w:type="gramEnd"/>
       <w:r>
-        <w:t xml:space="preserve"> </w:t>
-      </w:r>
-      <w:proofErr w:type="spellStart"/>
-      <w:r>
-        <w:t>module</w:t>
-      </w:r>
-      <w:proofErr w:type="spellEnd"/>
-      <w:r>
-        <w:t xml:space="preserve"> jeg ikke hadde endret på</w:t>
-      </w:r>
-    </w:p>
-    <w:p>
-      <w:pPr>
-        <w:pStyle w:val="Listeavsnitt"/>
-        <w:numPr>
-          <w:ilvl w:val="2"/>
-          <w:numId w:val="1"/>
-        </w:numPr>
-      </w:pPr>
-      <w:r>
-        <w:t>Tror feilet oppstå i en rar rekke, hvor flere småfeil med next.js jeg hadde gjort sammen fikk feilen til å skje.</w:t>
+        <w:t xml:space="preserve"> komponent</w:t>
       </w:r>
     </w:p>
     <w:p>
@@ -428,49 +440,328 @@
           <w:numId w:val="1"/>
         </w:numPr>
       </w:pPr>
-      <w:r>
-        <w:t xml:space="preserve">Lagde </w:t>
+      <w:proofErr w:type="spellStart"/>
+      <w:r>
+        <w:t>Backend</w:t>
+      </w:r>
+      <w:proofErr w:type="spellEnd"/>
+      <w:r>
+        <w:t xml:space="preserve"> kode som brukes til </w:t>
+      </w:r>
+      <w:proofErr w:type="spellStart"/>
+      <w:r>
+        <w:t>loginn</w:t>
+      </w:r>
+      <w:proofErr w:type="spellEnd"/>
+      <w:r>
+        <w:t xml:space="preserve"> for </w:t>
+      </w:r>
+      <w:proofErr w:type="spellStart"/>
+      <w:r>
+        <w:t>admin</w:t>
+      </w:r>
+      <w:proofErr w:type="spellEnd"/>
+    </w:p>
+    <w:p>
+      <w:pPr>
+        <w:pStyle w:val="Listeavsnitt"/>
+        <w:numPr>
+          <w:ilvl w:val="1"/>
+          <w:numId w:val="1"/>
+        </w:numPr>
+      </w:pPr>
+      <w:r>
+        <w:t xml:space="preserve">Funksjonen for </w:t>
+      </w:r>
+      <w:proofErr w:type="spellStart"/>
+      <w:r>
+        <w:t>loggin</w:t>
+      </w:r>
+      <w:proofErr w:type="spellEnd"/>
+      <w:r>
+        <w:t xml:space="preserve"> setter verdier inn i </w:t>
+      </w:r>
+      <w:proofErr w:type="spellStart"/>
+      <w:r>
+        <w:t>session</w:t>
+      </w:r>
+      <w:proofErr w:type="spellEnd"/>
+    </w:p>
+    <w:p>
+      <w:pPr>
+        <w:pStyle w:val="Listeavsnitt"/>
+        <w:numPr>
+          <w:ilvl w:val="0"/>
+          <w:numId w:val="1"/>
+        </w:numPr>
+      </w:pPr>
+      <w:r>
+        <w:t>Har brukt irriterende tid på en modal</w:t>
+      </w:r>
+    </w:p>
+    <w:p>
+      <w:pPr>
+        <w:pStyle w:val="Listeavsnitt"/>
+        <w:numPr>
+          <w:ilvl w:val="0"/>
+          <w:numId w:val="1"/>
+        </w:numPr>
+        <w:rPr>
+          <w:lang w:val="nn-NO"/>
+        </w:rPr>
+      </w:pPr>
+      <w:r>
+        <w:rPr>
+          <w:lang w:val="nn-NO"/>
+        </w:rPr>
+        <w:t>Fått klar modal som k</w:t>
+      </w:r>
+      <w:r>
+        <w:rPr>
+          <w:lang w:val="nn-NO"/>
+        </w:rPr>
+        <w:t xml:space="preserve">an </w:t>
+      </w:r>
+      <w:proofErr w:type="spellStart"/>
+      <w:r>
+        <w:rPr>
+          <w:lang w:val="nn-NO"/>
+        </w:rPr>
+        <w:t>brukes</w:t>
+      </w:r>
+      <w:proofErr w:type="spellEnd"/>
+      <w:r>
+        <w:rPr>
+          <w:lang w:val="nn-NO"/>
+        </w:rPr>
+        <w:t xml:space="preserve"> til </w:t>
+      </w:r>
+      <w:proofErr w:type="spellStart"/>
+      <w:r>
+        <w:rPr>
+          <w:lang w:val="nn-NO"/>
+        </w:rPr>
+        <w:t>loginn</w:t>
+      </w:r>
+      <w:proofErr w:type="spellEnd"/>
+      <w:r>
+        <w:rPr>
+          <w:lang w:val="nn-NO"/>
+        </w:rPr>
+        <w:t xml:space="preserve"> for </w:t>
+      </w:r>
+      <w:proofErr w:type="spellStart"/>
+      <w:r>
+        <w:rPr>
+          <w:lang w:val="nn-NO"/>
+        </w:rPr>
+        <w:t>admin</w:t>
+      </w:r>
+      <w:proofErr w:type="spellEnd"/>
+      <w:r>
+        <w:rPr>
+          <w:lang w:val="nn-NO"/>
+        </w:rPr>
+        <w:t xml:space="preserve">, og når </w:t>
+      </w:r>
+      <w:proofErr w:type="spellStart"/>
+      <w:r>
+        <w:rPr>
+          <w:lang w:val="nn-NO"/>
+        </w:rPr>
+        <w:t>admin</w:t>
+      </w:r>
+      <w:proofErr w:type="spellEnd"/>
+      <w:r>
+        <w:rPr>
+          <w:lang w:val="nn-NO"/>
+        </w:rPr>
+        <w:t xml:space="preserve"> laster inn fil.</w:t>
+      </w:r>
+    </w:p>
+    <w:p>
+      <w:pPr>
+        <w:pStyle w:val="Listeavsnitt"/>
+        <w:numPr>
+          <w:ilvl w:val="0"/>
+          <w:numId w:val="1"/>
+        </w:numPr>
+        <w:rPr>
+          <w:lang w:val="nn-NO"/>
+        </w:rPr>
+      </w:pPr>
+      <w:r>
+        <w:rPr>
+          <w:lang w:val="nn-NO"/>
+        </w:rPr>
+        <w:t xml:space="preserve">Litt </w:t>
+      </w:r>
+      <w:proofErr w:type="spellStart"/>
+      <w:r>
+        <w:rPr>
+          <w:lang w:val="nn-NO"/>
+        </w:rPr>
+        <w:t>utseende</w:t>
+      </w:r>
+      <w:proofErr w:type="spellEnd"/>
+      <w:r>
+        <w:rPr>
+          <w:lang w:val="nn-NO"/>
+        </w:rPr>
+        <w:t xml:space="preserve"> til </w:t>
+      </w:r>
+      <w:proofErr w:type="spellStart"/>
+      <w:r>
+        <w:rPr>
+          <w:lang w:val="nn-NO"/>
+        </w:rPr>
+        <w:t>loggin</w:t>
+      </w:r>
+      <w:proofErr w:type="spellEnd"/>
+      <w:r>
+        <w:rPr>
+          <w:lang w:val="nn-NO"/>
+        </w:rPr>
+        <w:t xml:space="preserve"> for </w:t>
+      </w:r>
+      <w:proofErr w:type="spellStart"/>
+      <w:r>
+        <w:rPr>
+          <w:lang w:val="nn-NO"/>
+        </w:rPr>
+        <w:t>admin</w:t>
+      </w:r>
+      <w:proofErr w:type="spellEnd"/>
+      <w:r>
+        <w:rPr>
+          <w:lang w:val="nn-NO"/>
+        </w:rPr>
+        <w:t xml:space="preserve"> inne i </w:t>
+      </w:r>
+      <w:proofErr w:type="spellStart"/>
+      <w:r>
+        <w:rPr>
+          <w:lang w:val="nn-NO"/>
+        </w:rPr>
+        <w:t>modalen</w:t>
+      </w:r>
+      <w:proofErr w:type="spellEnd"/>
+      <w:r>
+        <w:rPr>
+          <w:lang w:val="nn-NO"/>
+        </w:rPr>
+        <w:t xml:space="preserve"> laget</w:t>
+      </w:r>
+    </w:p>
+    <w:p>
+      <w:pPr>
+        <w:pStyle w:val="Listeavsnitt"/>
+        <w:numPr>
+          <w:ilvl w:val="1"/>
+          <w:numId w:val="1"/>
+        </w:numPr>
+      </w:pPr>
+      <w:r>
+        <w:t xml:space="preserve">Ingen funksjonalitet, men burde </w:t>
       </w:r>
       <w:proofErr w:type="gramStart"/>
       <w:r>
-        <w:t>header</w:t>
+        <w:t>vær</w:t>
+      </w:r>
+      <w:r>
+        <w:t>e  lett</w:t>
       </w:r>
       <w:proofErr w:type="gramEnd"/>
       <w:r>
-        <w:t xml:space="preserve"> komponent</w:t>
-      </w:r>
-    </w:p>
-    <w:p>
-      <w:pPr>
-        <w:pStyle w:val="Listeavsnitt"/>
-        <w:numPr>
-          <w:ilvl w:val="0"/>
-          <w:numId w:val="1"/>
-        </w:numPr>
-      </w:pPr>
-      <w:proofErr w:type="spellStart"/>
-      <w:r>
-        <w:t>Backend</w:t>
-      </w:r>
-      <w:proofErr w:type="spellEnd"/>
-      <w:r>
-        <w:t xml:space="preserve"> kode som brukes til </w:t>
-      </w:r>
-      <w:proofErr w:type="spellStart"/>
-      <w:r>
-        <w:t>loginn</w:t>
-      </w:r>
-      <w:proofErr w:type="spellEnd"/>
-      <w:r>
-        <w:t xml:space="preserve"> for </w:t>
-      </w:r>
-      <w:proofErr w:type="spellStart"/>
-      <w:r>
-        <w:t>admin</w:t>
-      </w:r>
-      <w:proofErr w:type="spellEnd"/>
+        <w:t xml:space="preserve"> når den knyttes til funksjonen som er laget.</w:t>
+      </w:r>
     </w:p>
     <w:p/>
+    <w:p/>
+    <w:p/>
+    <w:p>
+      <w:pPr>
+        <w:rPr>
+          <w:lang w:val="nn-NO"/>
+        </w:rPr>
+      </w:pPr>
+      <w:r>
+        <w:rPr>
+          <w:lang w:val="nn-NO"/>
+        </w:rPr>
+        <w:lastRenderedPageBreak/>
+        <w:t>Notat før dagen,</w:t>
+      </w:r>
+    </w:p>
+    <w:p>
+      <w:pPr>
+        <w:rPr>
+          <w:lang w:val="nn-NO"/>
+        </w:rPr>
+      </w:pPr>
+      <w:r>
+        <w:rPr>
+          <w:lang w:val="nn-NO"/>
+        </w:rPr>
+        <w:t xml:space="preserve">Kan lages </w:t>
+      </w:r>
+      <w:proofErr w:type="spellStart"/>
+      <w:r>
+        <w:rPr>
+          <w:lang w:val="nn-NO"/>
+        </w:rPr>
+        <w:t>komponenter</w:t>
+      </w:r>
+      <w:proofErr w:type="spellEnd"/>
+      <w:r>
+        <w:rPr>
+          <w:lang w:val="nn-NO"/>
+        </w:rPr>
+        <w:t xml:space="preserve"> av input felt og </w:t>
+      </w:r>
+      <w:proofErr w:type="spellStart"/>
+      <w:r>
+        <w:rPr>
+          <w:lang w:val="nn-NO"/>
+        </w:rPr>
+        <w:t>knapper</w:t>
+      </w:r>
+      <w:proofErr w:type="spellEnd"/>
+      <w:r>
+        <w:rPr>
+          <w:lang w:val="nn-NO"/>
+        </w:rPr>
+        <w:t xml:space="preserve"> for å få koden </w:t>
+      </w:r>
+      <w:proofErr w:type="spellStart"/>
+      <w:r>
+        <w:rPr>
+          <w:lang w:val="nn-NO"/>
+        </w:rPr>
+        <w:t>ryddigere</w:t>
+      </w:r>
+      <w:proofErr w:type="spellEnd"/>
+    </w:p>
+    <w:p>
+      <w:pPr>
+        <w:rPr>
+          <w:lang w:val="nn-NO"/>
+        </w:rPr>
+      </w:pPr>
+      <w:r>
+        <w:rPr>
+          <w:lang w:val="nn-NO"/>
+        </w:rPr>
+        <w:t>Dag 3-</w:t>
+      </w:r>
+    </w:p>
+    <w:p>
+      <w:pPr>
+        <w:rPr>
+          <w:lang w:val="nn-NO"/>
+        </w:rPr>
+      </w:pPr>
+    </w:p>
     <w:sectPr>
       <w:pgSz w:w="11906" w:h="16838"/>
       <w:pgMar w:top="1417" w:right="1417" w:bottom="1417" w:left="1417" w:header="708" w:footer="708" w:gutter="0"/>

</xml_diff>

<commit_message>
areid mot loginn for admin, støtte på problem med rekkefølgen ting kjørte i og det ble sendt med en funksjon som ikke ble oppdatert når variabler den brukte ble
</commit_message>
<xml_diff>
--- a/Dokumentasjon/Gjennomføring.docx
+++ b/Dokumentasjon/Gjennomføring.docx
@@ -28,15 +28,7 @@
         </w:numPr>
       </w:pPr>
       <w:r>
-        <w:t xml:space="preserve">Satt opp GitHub </w:t>
-      </w:r>
-      <w:proofErr w:type="spellStart"/>
-      <w:r>
-        <w:t>repository</w:t>
-      </w:r>
-      <w:proofErr w:type="spellEnd"/>
-      <w:r>
-        <w:t xml:space="preserve">, </w:t>
+        <w:t xml:space="preserve">Satt opp GitHub repository, </w:t>
       </w:r>
     </w:p>
     <w:p>
@@ -60,84 +52,31 @@
         </w:numPr>
       </w:pPr>
       <w:r>
-        <w:t xml:space="preserve">Fikk </w:t>
-      </w:r>
-      <w:proofErr w:type="spellStart"/>
-      <w:r>
-        <w:t>repoet</w:t>
-      </w:r>
-      <w:proofErr w:type="spellEnd"/>
-      <w:r>
-        <w:t xml:space="preserve"> hostet hos </w:t>
-      </w:r>
-      <w:proofErr w:type="spellStart"/>
-      <w:r>
-        <w:t>Vercel</w:t>
-      </w:r>
-      <w:proofErr w:type="spellEnd"/>
-      <w:r>
-        <w:t xml:space="preserve">, bruker koden som ligger i </w:t>
-      </w:r>
-      <w:proofErr w:type="spellStart"/>
-      <w:r>
-        <w:t>github</w:t>
-      </w:r>
-      <w:proofErr w:type="spellEnd"/>
-    </w:p>
-    <w:p>
-      <w:pPr>
-        <w:pStyle w:val="Listeavsnitt"/>
-        <w:numPr>
-          <w:ilvl w:val="0"/>
-          <w:numId w:val="1"/>
-        </w:numPr>
-      </w:pPr>
-      <w:r>
-        <w:t xml:space="preserve">Satt opp hosting av postgress SQL database gjennom </w:t>
-      </w:r>
-      <w:proofErr w:type="spellStart"/>
-      <w:r>
-        <w:t>platformen</w:t>
-      </w:r>
-      <w:proofErr w:type="spellEnd"/>
-      <w:r>
-        <w:t xml:space="preserve"> Neon som er lett tilgjengelig via </w:t>
-      </w:r>
-      <w:proofErr w:type="spellStart"/>
-      <w:r>
-        <w:t>vercel</w:t>
-      </w:r>
-      <w:proofErr w:type="spellEnd"/>
-      <w:r>
-        <w:t>.</w:t>
-      </w:r>
-    </w:p>
-    <w:p>
-      <w:pPr>
-        <w:pStyle w:val="Listeavsnitt"/>
-        <w:numPr>
-          <w:ilvl w:val="0"/>
-          <w:numId w:val="1"/>
-        </w:numPr>
-      </w:pPr>
-      <w:r>
-        <w:t xml:space="preserve">Laget røff skisse for SQL i </w:t>
-      </w:r>
-      <w:proofErr w:type="spellStart"/>
-      <w:r>
-        <w:t>mySQLworkbench</w:t>
-      </w:r>
-      <w:proofErr w:type="spellEnd"/>
-      <w:r>
-        <w:t xml:space="preserve"> for å ha en skisse å vise til i </w:t>
-      </w:r>
-      <w:proofErr w:type="spellStart"/>
-      <w:r>
-        <w:t>planlegginsdokumentet</w:t>
-      </w:r>
-      <w:proofErr w:type="spellEnd"/>
-      <w:r>
-        <w:t>.</w:t>
+        <w:t>Fikk repoet hostet hos Vercel, bruker koden som ligger i github</w:t>
+      </w:r>
+    </w:p>
+    <w:p>
+      <w:pPr>
+        <w:pStyle w:val="Listeavsnitt"/>
+        <w:numPr>
+          <w:ilvl w:val="0"/>
+          <w:numId w:val="1"/>
+        </w:numPr>
+      </w:pPr>
+      <w:r>
+        <w:t>Satt opp hosting av postgress SQL database gjennom platformen Neon som er lett tilgjengelig via vercel.</w:t>
+      </w:r>
+    </w:p>
+    <w:p>
+      <w:pPr>
+        <w:pStyle w:val="Listeavsnitt"/>
+        <w:numPr>
+          <w:ilvl w:val="0"/>
+          <w:numId w:val="1"/>
+        </w:numPr>
+      </w:pPr>
+      <w:r>
+        <w:t>Laget røff skisse for SQL i mySQLworkbench for å ha en skisse å vise til i planlegginsdokumentet.</w:t>
       </w:r>
     </w:p>
     <w:p>
@@ -179,15 +118,7 @@
         <w:t>krevet ned</w:t>
       </w:r>
       <w:r>
-        <w:t xml:space="preserve"> flere ideer om hvordan produktet </w:t>
-      </w:r>
-      <w:proofErr w:type="spellStart"/>
-      <w:r>
-        <w:t>evt</w:t>
-      </w:r>
-      <w:proofErr w:type="spellEnd"/>
-      <w:r>
-        <w:t xml:space="preserve"> kan forbedres</w:t>
+        <w:t xml:space="preserve"> flere ideer om hvordan produktet evt kan forbedres</w:t>
       </w:r>
       <w:r>
         <w:t xml:space="preserve"> hvis tiden tillater det</w:t>
@@ -228,50 +159,14 @@
         <w:rPr>
           <w:lang w:val="nn-NO"/>
         </w:rPr>
-        <w:t xml:space="preserve">Lagde </w:t>
-      </w:r>
-      <w:proofErr w:type="spellStart"/>
+        <w:t>Lagde tabeller i PostgreSQL d</w:t>
+      </w:r>
       <w:r>
         <w:rPr>
           <w:lang w:val="nn-NO"/>
         </w:rPr>
-        <w:t>tabeller</w:t>
-      </w:r>
-      <w:proofErr w:type="spellEnd"/>
-      <w:r>
-        <w:rPr>
-          <w:lang w:val="nn-NO"/>
-        </w:rPr>
-        <w:t xml:space="preserve"> i </w:t>
-      </w:r>
-      <w:proofErr w:type="spellStart"/>
-      <w:r>
-        <w:rPr>
-          <w:lang w:val="nn-NO"/>
-        </w:rPr>
-        <w:t>PostgreSQL</w:t>
-      </w:r>
-      <w:proofErr w:type="spellEnd"/>
-      <w:r>
-        <w:rPr>
-          <w:lang w:val="nn-NO"/>
-        </w:rPr>
-        <w:t xml:space="preserve"> d</w:t>
-      </w:r>
-      <w:r>
-        <w:rPr>
-          <w:lang w:val="nn-NO"/>
-        </w:rPr>
-        <w:t xml:space="preserve">atabasen basert på </w:t>
-      </w:r>
-      <w:proofErr w:type="spellStart"/>
-      <w:r>
-        <w:rPr>
-          <w:lang w:val="nn-NO"/>
-        </w:rPr>
-        <w:t>skissen</w:t>
-      </w:r>
-      <w:proofErr w:type="spellEnd"/>
+        <w:t>atabasen basert på skissen</w:t>
+      </w:r>
     </w:p>
     <w:p>
       <w:pPr>
@@ -285,56 +180,19 @@
         <w:t xml:space="preserve">Utvidet </w:t>
       </w:r>
       <w:r>
-        <w:t xml:space="preserve">«team» tabellene med en </w:t>
-      </w:r>
-      <w:proofErr w:type="spellStart"/>
-      <w:r>
-        <w:t>foreign</w:t>
-      </w:r>
-      <w:proofErr w:type="spellEnd"/>
-      <w:r>
-        <w:t xml:space="preserve"> </w:t>
-      </w:r>
-      <w:proofErr w:type="spellStart"/>
-      <w:r>
-        <w:t>key</w:t>
-      </w:r>
-      <w:proofErr w:type="spellEnd"/>
-      <w:r>
-        <w:t xml:space="preserve"> fra «</w:t>
-      </w:r>
-      <w:proofErr w:type="spellStart"/>
-      <w:r>
-        <w:t>Quizez</w:t>
-      </w:r>
-      <w:proofErr w:type="spellEnd"/>
-      <w:r>
-        <w:t>»</w:t>
-      </w:r>
-    </w:p>
-    <w:p>
-      <w:pPr>
-        <w:pStyle w:val="Listeavsnitt"/>
-        <w:numPr>
-          <w:ilvl w:val="0"/>
-          <w:numId w:val="1"/>
-        </w:numPr>
-      </w:pPr>
-      <w:proofErr w:type="spellStart"/>
-      <w:r>
-        <w:t>Påbegynnt</w:t>
-      </w:r>
-      <w:proofErr w:type="spellEnd"/>
-      <w:r>
-        <w:t xml:space="preserve"> </w:t>
-      </w:r>
-      <w:proofErr w:type="spellStart"/>
-      <w:r>
-        <w:t>backend</w:t>
-      </w:r>
-      <w:proofErr w:type="spellEnd"/>
-      <w:r>
-        <w:t xml:space="preserve"> kode</w:t>
+        <w:t>«team» tabellene med en foreign key fra «Quizez»</w:t>
+      </w:r>
+    </w:p>
+    <w:p>
+      <w:pPr>
+        <w:pStyle w:val="Listeavsnitt"/>
+        <w:numPr>
+          <w:ilvl w:val="0"/>
+          <w:numId w:val="1"/>
+        </w:numPr>
+      </w:pPr>
+      <w:r>
+        <w:t>Påbegynnt backend kode</w:t>
       </w:r>
     </w:p>
     <w:p>
@@ -346,15 +204,7 @@
         </w:numPr>
       </w:pPr>
       <w:r>
-        <w:t xml:space="preserve">La inn </w:t>
-      </w:r>
-      <w:proofErr w:type="spellStart"/>
-      <w:r>
-        <w:t>admin</w:t>
-      </w:r>
-      <w:proofErr w:type="spellEnd"/>
-      <w:r>
-        <w:t xml:space="preserve"> bruker</w:t>
+        <w:t>La inn admin bruker</w:t>
       </w:r>
     </w:p>
     <w:p>
@@ -381,23 +231,7 @@
         </w:numPr>
       </w:pPr>
       <w:r>
-        <w:t>Støtte på feil hvor ‘</w:t>
-      </w:r>
-      <w:proofErr w:type="spellStart"/>
-      <w:r>
-        <w:t>fs</w:t>
-      </w:r>
-      <w:proofErr w:type="spellEnd"/>
-      <w:r>
-        <w:t xml:space="preserve">’ ikke var mulig å finne for en tilfeldig node </w:t>
-      </w:r>
-      <w:proofErr w:type="spellStart"/>
-      <w:r>
-        <w:t>module</w:t>
-      </w:r>
-      <w:proofErr w:type="spellEnd"/>
-      <w:r>
-        <w:t xml:space="preserve"> jeg ikke hadde endret på</w:t>
+        <w:t>Støtte på feil hvor ‘fs’ ikke var mulig å finne for en tilfeldig node module jeg ikke hadde endret på</w:t>
       </w:r>
     </w:p>
     <w:p>
@@ -421,46 +255,20 @@
         </w:numPr>
       </w:pPr>
       <w:r>
-        <w:t xml:space="preserve">Lagde </w:t>
-      </w:r>
-      <w:proofErr w:type="gramStart"/>
-      <w:r>
-        <w:t>header</w:t>
-      </w:r>
-      <w:proofErr w:type="gramEnd"/>
-      <w:r>
-        <w:t xml:space="preserve"> komponent</w:t>
-      </w:r>
-    </w:p>
-    <w:p>
-      <w:pPr>
-        <w:pStyle w:val="Listeavsnitt"/>
-        <w:numPr>
-          <w:ilvl w:val="0"/>
-          <w:numId w:val="1"/>
-        </w:numPr>
-      </w:pPr>
-      <w:proofErr w:type="spellStart"/>
-      <w:r>
-        <w:t>Backend</w:t>
-      </w:r>
-      <w:proofErr w:type="spellEnd"/>
-      <w:r>
-        <w:t xml:space="preserve"> kode som brukes til </w:t>
-      </w:r>
-      <w:proofErr w:type="spellStart"/>
-      <w:r>
-        <w:t>loginn</w:t>
-      </w:r>
-      <w:proofErr w:type="spellEnd"/>
-      <w:r>
-        <w:t xml:space="preserve"> for </w:t>
-      </w:r>
-      <w:proofErr w:type="spellStart"/>
-      <w:r>
-        <w:t>admin</w:t>
-      </w:r>
-      <w:proofErr w:type="spellEnd"/>
+        <w:t>Lagde header komponent</w:t>
+      </w:r>
+    </w:p>
+    <w:p>
+      <w:pPr>
+        <w:pStyle w:val="Listeavsnitt"/>
+        <w:numPr>
+          <w:ilvl w:val="0"/>
+          <w:numId w:val="1"/>
+        </w:numPr>
+      </w:pPr>
+      <w:r>
+        <w:t>Backend kode som brukes til loginn for admin</w:t>
+      </w:r>
     </w:p>
     <w:p>
       <w:pPr>
@@ -471,21 +279,8 @@
         </w:numPr>
       </w:pPr>
       <w:r>
-        <w:t xml:space="preserve">Funksjonen for </w:t>
-      </w:r>
-      <w:proofErr w:type="spellStart"/>
-      <w:r>
-        <w:t>loggin</w:t>
-      </w:r>
-      <w:proofErr w:type="spellEnd"/>
-      <w:r>
-        <w:t xml:space="preserve"> setter verdier inn i </w:t>
-      </w:r>
-      <w:proofErr w:type="spellStart"/>
-      <w:r>
-        <w:t>session</w:t>
-      </w:r>
-      <w:proofErr w:type="spellEnd"/>
+        <w:t>Funksjonen for loggin setter verdier inn i session</w:t>
+      </w:r>
     </w:p>
     <w:p>
       <w:pPr>
@@ -520,137 +315,25 @@
         <w:rPr>
           <w:lang w:val="nn-NO"/>
         </w:rPr>
-        <w:t xml:space="preserve">an </w:t>
-      </w:r>
-      <w:proofErr w:type="spellStart"/>
-      <w:r>
+        <w:t>an brukes til loginn for admin, og når admin laster inn fil.</w:t>
+      </w:r>
+    </w:p>
+    <w:p>
+      <w:pPr>
+        <w:pStyle w:val="Listeavsnitt"/>
+        <w:numPr>
+          <w:ilvl w:val="0"/>
+          <w:numId w:val="1"/>
+        </w:numPr>
         <w:rPr>
           <w:lang w:val="nn-NO"/>
         </w:rPr>
-        <w:t>brukes</w:t>
-      </w:r>
-      <w:proofErr w:type="spellEnd"/>
+      </w:pPr>
       <w:r>
         <w:rPr>
           <w:lang w:val="nn-NO"/>
         </w:rPr>
-        <w:t xml:space="preserve"> til </w:t>
-      </w:r>
-      <w:proofErr w:type="spellStart"/>
-      <w:r>
-        <w:rPr>
-          <w:lang w:val="nn-NO"/>
-        </w:rPr>
-        <w:t>loginn</w:t>
-      </w:r>
-      <w:proofErr w:type="spellEnd"/>
-      <w:r>
-        <w:rPr>
-          <w:lang w:val="nn-NO"/>
-        </w:rPr>
-        <w:t xml:space="preserve"> for </w:t>
-      </w:r>
-      <w:proofErr w:type="spellStart"/>
-      <w:r>
-        <w:rPr>
-          <w:lang w:val="nn-NO"/>
-        </w:rPr>
-        <w:t>admin</w:t>
-      </w:r>
-      <w:proofErr w:type="spellEnd"/>
-      <w:r>
-        <w:rPr>
-          <w:lang w:val="nn-NO"/>
-        </w:rPr>
-        <w:t xml:space="preserve">, og når </w:t>
-      </w:r>
-      <w:proofErr w:type="spellStart"/>
-      <w:r>
-        <w:rPr>
-          <w:lang w:val="nn-NO"/>
-        </w:rPr>
-        <w:t>admin</w:t>
-      </w:r>
-      <w:proofErr w:type="spellEnd"/>
-      <w:r>
-        <w:rPr>
-          <w:lang w:val="nn-NO"/>
-        </w:rPr>
-        <w:t xml:space="preserve"> laster inn fil.</w:t>
-      </w:r>
-    </w:p>
-    <w:p>
-      <w:pPr>
-        <w:pStyle w:val="Listeavsnitt"/>
-        <w:numPr>
-          <w:ilvl w:val="0"/>
-          <w:numId w:val="1"/>
-        </w:numPr>
-        <w:rPr>
-          <w:lang w:val="nn-NO"/>
-        </w:rPr>
-      </w:pPr>
-      <w:r>
-        <w:rPr>
-          <w:lang w:val="nn-NO"/>
-        </w:rPr>
-        <w:t xml:space="preserve">Litt </w:t>
-      </w:r>
-      <w:proofErr w:type="spellStart"/>
-      <w:r>
-        <w:rPr>
-          <w:lang w:val="nn-NO"/>
-        </w:rPr>
-        <w:t>utseende</w:t>
-      </w:r>
-      <w:proofErr w:type="spellEnd"/>
-      <w:r>
-        <w:rPr>
-          <w:lang w:val="nn-NO"/>
-        </w:rPr>
-        <w:t xml:space="preserve"> til </w:t>
-      </w:r>
-      <w:proofErr w:type="spellStart"/>
-      <w:r>
-        <w:rPr>
-          <w:lang w:val="nn-NO"/>
-        </w:rPr>
-        <w:t>loggin</w:t>
-      </w:r>
-      <w:proofErr w:type="spellEnd"/>
-      <w:r>
-        <w:rPr>
-          <w:lang w:val="nn-NO"/>
-        </w:rPr>
-        <w:t xml:space="preserve"> for </w:t>
-      </w:r>
-      <w:proofErr w:type="spellStart"/>
-      <w:r>
-        <w:rPr>
-          <w:lang w:val="nn-NO"/>
-        </w:rPr>
-        <w:t>admin</w:t>
-      </w:r>
-      <w:proofErr w:type="spellEnd"/>
-      <w:r>
-        <w:rPr>
-          <w:lang w:val="nn-NO"/>
-        </w:rPr>
-        <w:t xml:space="preserve"> inne i </w:t>
-      </w:r>
-      <w:proofErr w:type="spellStart"/>
-      <w:r>
-        <w:rPr>
-          <w:lang w:val="nn-NO"/>
-        </w:rPr>
-        <w:t>modalen</w:t>
-      </w:r>
-      <w:proofErr w:type="spellEnd"/>
-      <w:r>
-        <w:rPr>
-          <w:lang w:val="nn-NO"/>
-        </w:rPr>
-        <w:t xml:space="preserve"> laget</w:t>
+        <w:t>Litt utseende til loggin for admin inne i modalen laget</w:t>
       </w:r>
     </w:p>
     <w:p>
@@ -662,18 +345,10 @@
         </w:numPr>
       </w:pPr>
       <w:r>
-        <w:t xml:space="preserve">Ingen funksjonalitet, men burde </w:t>
-      </w:r>
-      <w:proofErr w:type="gramStart"/>
-      <w:r>
-        <w:t>vær</w:t>
-      </w:r>
-      <w:r>
-        <w:t>e  lett</w:t>
-      </w:r>
-      <w:proofErr w:type="gramEnd"/>
-      <w:r>
-        <w:t xml:space="preserve"> når den knyttes til funksjonen som er laget.</w:t>
+        <w:t>Ingen funksjonalitet, men burde vær</w:t>
+      </w:r>
+      <w:r>
+        <w:t>e  lett når den knyttes til funksjonen som er laget.</w:t>
       </w:r>
     </w:p>
     <w:p/>
@@ -703,44 +378,8 @@
         <w:rPr>
           <w:lang w:val="nn-NO"/>
         </w:rPr>
-        <w:t xml:space="preserve">Kan lages </w:t>
-      </w:r>
-      <w:proofErr w:type="spellStart"/>
-      <w:r>
-        <w:rPr>
-          <w:lang w:val="nn-NO"/>
-        </w:rPr>
-        <w:t>komponenter</w:t>
-      </w:r>
-      <w:proofErr w:type="spellEnd"/>
-      <w:r>
-        <w:rPr>
-          <w:lang w:val="nn-NO"/>
-        </w:rPr>
-        <w:t xml:space="preserve"> av input felt og </w:t>
-      </w:r>
-      <w:proofErr w:type="spellStart"/>
-      <w:r>
-        <w:rPr>
-          <w:lang w:val="nn-NO"/>
-        </w:rPr>
-        <w:t>knapper</w:t>
-      </w:r>
-      <w:proofErr w:type="spellEnd"/>
-      <w:r>
-        <w:rPr>
-          <w:lang w:val="nn-NO"/>
-        </w:rPr>
-        <w:t xml:space="preserve"> for å få koden </w:t>
-      </w:r>
-      <w:proofErr w:type="spellStart"/>
-      <w:r>
-        <w:rPr>
-          <w:lang w:val="nn-NO"/>
-        </w:rPr>
-        <w:t>ryddigere</w:t>
-      </w:r>
-      <w:proofErr w:type="spellEnd"/>
+        <w:t>Kan lages komponenter av input felt og knapper for å få koden ryddigere</w:t>
+      </w:r>
     </w:p>
     <w:p>
       <w:pPr>
@@ -757,10 +396,42 @@
     </w:p>
     <w:p>
       <w:pPr>
-        <w:rPr>
-          <w:lang w:val="nn-NO"/>
-        </w:rPr>
-      </w:pPr>
+        <w:pStyle w:val="Listeavsnitt"/>
+        <w:numPr>
+          <w:ilvl w:val="0"/>
+          <w:numId w:val="1"/>
+        </w:numPr>
+      </w:pPr>
+      <w:r>
+        <w:t>Under oppretting av admin bruker h</w:t>
+      </w:r>
+      <w:r>
+        <w:t>ar verdiene som er knyttet til admin brukers loginn blitt pushet ut til git, det er for å vise prosessen som jeg gikk gjennom for å opprette brukeren. I en ordiner prosess ville denne feilen ha blitt fikset med å fjerne commiten fra git.</w:t>
+      </w:r>
+    </w:p>
+    <w:p>
+      <w:pPr>
+        <w:pStyle w:val="Listeavsnitt"/>
+        <w:numPr>
+          <w:ilvl w:val="0"/>
+          <w:numId w:val="1"/>
+        </w:numPr>
+      </w:pPr>
+      <w:r>
+        <w:t>Støtte på et problem med at en variabel ble sendt inn som undefined, selv om den hadde en verdi. Tror det var på grunn av rekkefølgen koden kjørte</w:t>
+      </w:r>
+    </w:p>
+    <w:p>
+      <w:pPr>
+        <w:pStyle w:val="Listeavsnitt"/>
+        <w:numPr>
+          <w:ilvl w:val="1"/>
+          <w:numId w:val="1"/>
+        </w:numPr>
+      </w:pPr>
+      <w:r>
+        <w:t>Modalen som ble plassert inn i koden gjennom en en setState(), tror jeg bare fikk en versjon av Loginn() funksjonen mens variablene ikke hadde fått verdi fra input feltene. Under loginn for admin.</w:t>
+      </w:r>
     </w:p>
     <w:sectPr>
       <w:pgSz w:w="11906" w:h="16838"/>

</xml_diff>

<commit_message>
Logikk for å loope over spørsmål og kategorier påbegynnt
</commit_message>
<xml_diff>
--- a/Dokumentasjon/Gjennomføring.docx
+++ b/Dokumentasjon/Gjennomføring.docx
@@ -28,15 +28,7 @@
         </w:numPr>
       </w:pPr>
       <w:r>
-        <w:t xml:space="preserve">Satt opp GitHub </w:t>
-      </w:r>
-      <w:proofErr w:type="spellStart"/>
-      <w:r>
-        <w:t>repository</w:t>
-      </w:r>
-      <w:proofErr w:type="spellEnd"/>
-      <w:r>
-        <w:t xml:space="preserve">, </w:t>
+        <w:t xml:space="preserve">Satt opp GitHub repository, </w:t>
       </w:r>
     </w:p>
     <w:p>
@@ -60,84 +52,31 @@
         </w:numPr>
       </w:pPr>
       <w:r>
-        <w:t xml:space="preserve">Fikk </w:t>
-      </w:r>
-      <w:proofErr w:type="spellStart"/>
-      <w:r>
-        <w:t>repoet</w:t>
-      </w:r>
-      <w:proofErr w:type="spellEnd"/>
-      <w:r>
-        <w:t xml:space="preserve"> hostet hos </w:t>
-      </w:r>
-      <w:proofErr w:type="spellStart"/>
-      <w:r>
-        <w:t>Vercel</w:t>
-      </w:r>
-      <w:proofErr w:type="spellEnd"/>
-      <w:r>
-        <w:t xml:space="preserve">, bruker koden som ligger i </w:t>
-      </w:r>
-      <w:proofErr w:type="spellStart"/>
-      <w:r>
-        <w:t>github</w:t>
-      </w:r>
-      <w:proofErr w:type="spellEnd"/>
-    </w:p>
-    <w:p>
-      <w:pPr>
-        <w:pStyle w:val="Listeavsnitt"/>
-        <w:numPr>
-          <w:ilvl w:val="0"/>
-          <w:numId w:val="1"/>
-        </w:numPr>
-      </w:pPr>
-      <w:r>
-        <w:t xml:space="preserve">Satt opp hosting av postgress SQL database gjennom </w:t>
-      </w:r>
-      <w:proofErr w:type="spellStart"/>
-      <w:r>
-        <w:t>platformen</w:t>
-      </w:r>
-      <w:proofErr w:type="spellEnd"/>
-      <w:r>
-        <w:t xml:space="preserve"> Neon som er lett tilgjengelig via </w:t>
-      </w:r>
-      <w:proofErr w:type="spellStart"/>
-      <w:r>
-        <w:t>vercel</w:t>
-      </w:r>
-      <w:proofErr w:type="spellEnd"/>
-      <w:r>
-        <w:t>.</w:t>
-      </w:r>
-    </w:p>
-    <w:p>
-      <w:pPr>
-        <w:pStyle w:val="Listeavsnitt"/>
-        <w:numPr>
-          <w:ilvl w:val="0"/>
-          <w:numId w:val="1"/>
-        </w:numPr>
-      </w:pPr>
-      <w:r>
-        <w:t xml:space="preserve">Laget røff skisse for SQL i </w:t>
-      </w:r>
-      <w:proofErr w:type="spellStart"/>
-      <w:r>
-        <w:t>mySQLworkbench</w:t>
-      </w:r>
-      <w:proofErr w:type="spellEnd"/>
-      <w:r>
-        <w:t xml:space="preserve"> for å ha en skisse å vise til i </w:t>
-      </w:r>
-      <w:proofErr w:type="spellStart"/>
-      <w:r>
-        <w:t>planlegginsdokumentet</w:t>
-      </w:r>
-      <w:proofErr w:type="spellEnd"/>
-      <w:r>
-        <w:t>.</w:t>
+        <w:t>Fikk repoet hostet hos Vercel, bruker koden som ligger i github</w:t>
+      </w:r>
+    </w:p>
+    <w:p>
+      <w:pPr>
+        <w:pStyle w:val="Listeavsnitt"/>
+        <w:numPr>
+          <w:ilvl w:val="0"/>
+          <w:numId w:val="1"/>
+        </w:numPr>
+      </w:pPr>
+      <w:r>
+        <w:t>Satt opp hosting av postgress SQL database gjennom platformen Neon som er lett tilgjengelig via vercel.</w:t>
+      </w:r>
+    </w:p>
+    <w:p>
+      <w:pPr>
+        <w:pStyle w:val="Listeavsnitt"/>
+        <w:numPr>
+          <w:ilvl w:val="0"/>
+          <w:numId w:val="1"/>
+        </w:numPr>
+      </w:pPr>
+      <w:r>
+        <w:t>Laget røff skisse for SQL i mySQLworkbench for å ha en skisse å vise til i planlegginsdokumentet.</w:t>
       </w:r>
     </w:p>
     <w:p>
@@ -179,15 +118,7 @@
         <w:t>krevet ned</w:t>
       </w:r>
       <w:r>
-        <w:t xml:space="preserve"> flere ideer om hvordan produktet </w:t>
-      </w:r>
-      <w:proofErr w:type="spellStart"/>
-      <w:r>
-        <w:t>evt</w:t>
-      </w:r>
-      <w:proofErr w:type="spellEnd"/>
-      <w:r>
-        <w:t xml:space="preserve"> kan forbedres</w:t>
+        <w:t xml:space="preserve"> flere ideer om hvordan produktet evt kan forbedres</w:t>
       </w:r>
       <w:r>
         <w:t xml:space="preserve"> hvis tiden tillater det</w:t>
@@ -222,15 +153,7 @@
         </w:numPr>
       </w:pPr>
       <w:r>
-        <w:t xml:space="preserve">Lagde tabeller i </w:t>
-      </w:r>
-      <w:proofErr w:type="spellStart"/>
-      <w:r>
-        <w:t>PostgreSQL</w:t>
-      </w:r>
-      <w:proofErr w:type="spellEnd"/>
-      <w:r>
-        <w:t xml:space="preserve"> databasen basert på skissen</w:t>
+        <w:t>Lagde tabeller i PostgreSQL databasen basert på skissen</w:t>
       </w:r>
     </w:p>
     <w:p>
@@ -242,56 +165,19 @@
         </w:numPr>
       </w:pPr>
       <w:r>
-        <w:t xml:space="preserve">Utvidet «team» tabellene med en </w:t>
-      </w:r>
-      <w:proofErr w:type="spellStart"/>
-      <w:r>
-        <w:t>foreign</w:t>
-      </w:r>
-      <w:proofErr w:type="spellEnd"/>
-      <w:r>
-        <w:t xml:space="preserve"> </w:t>
-      </w:r>
-      <w:proofErr w:type="spellStart"/>
-      <w:r>
-        <w:t>key</w:t>
-      </w:r>
-      <w:proofErr w:type="spellEnd"/>
-      <w:r>
-        <w:t xml:space="preserve"> fra «</w:t>
-      </w:r>
-      <w:proofErr w:type="spellStart"/>
-      <w:r>
-        <w:t>Quizez</w:t>
-      </w:r>
-      <w:proofErr w:type="spellEnd"/>
-      <w:r>
-        <w:t>»</w:t>
-      </w:r>
-    </w:p>
-    <w:p>
-      <w:pPr>
-        <w:pStyle w:val="Listeavsnitt"/>
-        <w:numPr>
-          <w:ilvl w:val="0"/>
-          <w:numId w:val="1"/>
-        </w:numPr>
-      </w:pPr>
-      <w:proofErr w:type="spellStart"/>
-      <w:r>
-        <w:t>Påbegynnt</w:t>
-      </w:r>
-      <w:proofErr w:type="spellEnd"/>
-      <w:r>
-        <w:t xml:space="preserve"> </w:t>
-      </w:r>
-      <w:proofErr w:type="spellStart"/>
-      <w:r>
-        <w:t>backend</w:t>
-      </w:r>
-      <w:proofErr w:type="spellEnd"/>
-      <w:r>
-        <w:t xml:space="preserve"> kode</w:t>
+        <w:t>Utvidet «team» tabellene med en foreign key fra «Quizez»</w:t>
+      </w:r>
+    </w:p>
+    <w:p>
+      <w:pPr>
+        <w:pStyle w:val="Listeavsnitt"/>
+        <w:numPr>
+          <w:ilvl w:val="0"/>
+          <w:numId w:val="1"/>
+        </w:numPr>
+      </w:pPr>
+      <w:r>
+        <w:t>Påbegynnt backend kode</w:t>
       </w:r>
     </w:p>
     <w:p>
@@ -303,15 +189,7 @@
         </w:numPr>
       </w:pPr>
       <w:r>
-        <w:t xml:space="preserve">La inn </w:t>
-      </w:r>
-      <w:proofErr w:type="spellStart"/>
-      <w:r>
-        <w:t>admin</w:t>
-      </w:r>
-      <w:proofErr w:type="spellEnd"/>
-      <w:r>
-        <w:t xml:space="preserve"> bruker</w:t>
+        <w:t>La inn admin bruker</w:t>
       </w:r>
     </w:p>
     <w:p>
@@ -338,23 +216,7 @@
         </w:numPr>
       </w:pPr>
       <w:r>
-        <w:t>Støtte på feil hvor ‘</w:t>
-      </w:r>
-      <w:proofErr w:type="spellStart"/>
-      <w:r>
-        <w:t>fs</w:t>
-      </w:r>
-      <w:proofErr w:type="spellEnd"/>
-      <w:r>
-        <w:t xml:space="preserve">’ ikke var mulig å finne for en tilfeldig node </w:t>
-      </w:r>
-      <w:proofErr w:type="spellStart"/>
-      <w:r>
-        <w:t>module</w:t>
-      </w:r>
-      <w:proofErr w:type="spellEnd"/>
-      <w:r>
-        <w:t xml:space="preserve"> jeg ikke hadde endret på</w:t>
+        <w:t>Støtte på feil hvor ‘fs’ ikke var mulig å finne for en tilfeldig node module jeg ikke hadde endret på</w:t>
       </w:r>
     </w:p>
     <w:p>
@@ -378,46 +240,20 @@
         </w:numPr>
       </w:pPr>
       <w:r>
-        <w:t xml:space="preserve">Lagde </w:t>
-      </w:r>
-      <w:proofErr w:type="gramStart"/>
-      <w:r>
-        <w:t>header</w:t>
-      </w:r>
-      <w:proofErr w:type="gramEnd"/>
-      <w:r>
-        <w:t xml:space="preserve"> komponent</w:t>
-      </w:r>
-    </w:p>
-    <w:p>
-      <w:pPr>
-        <w:pStyle w:val="Listeavsnitt"/>
-        <w:numPr>
-          <w:ilvl w:val="0"/>
-          <w:numId w:val="1"/>
-        </w:numPr>
-      </w:pPr>
-      <w:proofErr w:type="spellStart"/>
-      <w:r>
-        <w:t>Backend</w:t>
-      </w:r>
-      <w:proofErr w:type="spellEnd"/>
-      <w:r>
-        <w:t xml:space="preserve"> kode som brukes til </w:t>
-      </w:r>
-      <w:proofErr w:type="spellStart"/>
-      <w:r>
-        <w:t>loginn</w:t>
-      </w:r>
-      <w:proofErr w:type="spellEnd"/>
-      <w:r>
-        <w:t xml:space="preserve"> for </w:t>
-      </w:r>
-      <w:proofErr w:type="spellStart"/>
-      <w:r>
-        <w:t>admin</w:t>
-      </w:r>
-      <w:proofErr w:type="spellEnd"/>
+        <w:t>Lagde header komponent</w:t>
+      </w:r>
+    </w:p>
+    <w:p>
+      <w:pPr>
+        <w:pStyle w:val="Listeavsnitt"/>
+        <w:numPr>
+          <w:ilvl w:val="0"/>
+          <w:numId w:val="1"/>
+        </w:numPr>
+      </w:pPr>
+      <w:r>
+        <w:t>Backend kode som brukes til loginn for admin</w:t>
+      </w:r>
     </w:p>
     <w:p>
       <w:pPr>
@@ -428,21 +264,8 @@
         </w:numPr>
       </w:pPr>
       <w:r>
-        <w:t xml:space="preserve">Funksjonen for </w:t>
-      </w:r>
-      <w:proofErr w:type="spellStart"/>
-      <w:r>
-        <w:t>loggin</w:t>
-      </w:r>
-      <w:proofErr w:type="spellEnd"/>
-      <w:r>
-        <w:t xml:space="preserve"> setter verdier inn i </w:t>
-      </w:r>
-      <w:proofErr w:type="spellStart"/>
-      <w:r>
-        <w:t>session</w:t>
-      </w:r>
-      <w:proofErr w:type="spellEnd"/>
+        <w:t>Funksjonen for loggin setter verdier inn i session</w:t>
+      </w:r>
     </w:p>
     <w:p>
       <w:pPr>
@@ -465,67 +288,19 @@
         </w:numPr>
       </w:pPr>
       <w:r>
-        <w:t xml:space="preserve">Fått klar modal som kan brukes til </w:t>
-      </w:r>
-      <w:proofErr w:type="spellStart"/>
-      <w:r>
-        <w:t>loginn</w:t>
-      </w:r>
-      <w:proofErr w:type="spellEnd"/>
-      <w:r>
-        <w:t xml:space="preserve"> for </w:t>
-      </w:r>
-      <w:proofErr w:type="spellStart"/>
-      <w:r>
-        <w:t>admin</w:t>
-      </w:r>
-      <w:proofErr w:type="spellEnd"/>
-      <w:r>
-        <w:t xml:space="preserve">, og når </w:t>
-      </w:r>
-      <w:proofErr w:type="spellStart"/>
-      <w:r>
-        <w:t>admin</w:t>
-      </w:r>
-      <w:proofErr w:type="spellEnd"/>
-      <w:r>
-        <w:t xml:space="preserve"> laster inn fil.</w:t>
-      </w:r>
-    </w:p>
-    <w:p>
-      <w:pPr>
-        <w:pStyle w:val="Listeavsnitt"/>
-        <w:numPr>
-          <w:ilvl w:val="0"/>
-          <w:numId w:val="1"/>
-        </w:numPr>
-      </w:pPr>
-      <w:r>
-        <w:t xml:space="preserve">Litt utseende til </w:t>
-      </w:r>
-      <w:proofErr w:type="spellStart"/>
-      <w:r>
-        <w:t>loggin</w:t>
-      </w:r>
-      <w:proofErr w:type="spellEnd"/>
-      <w:r>
-        <w:t xml:space="preserve"> for </w:t>
-      </w:r>
-      <w:proofErr w:type="spellStart"/>
-      <w:r>
-        <w:t>admin</w:t>
-      </w:r>
-      <w:proofErr w:type="spellEnd"/>
-      <w:r>
-        <w:t xml:space="preserve"> inne i </w:t>
-      </w:r>
-      <w:proofErr w:type="spellStart"/>
-      <w:r>
-        <w:t>modalen</w:t>
-      </w:r>
-      <w:proofErr w:type="spellEnd"/>
-      <w:r>
-        <w:t xml:space="preserve"> laget</w:t>
+        <w:t>Fått klar modal som kan brukes til loginn for admin, og når admin laster inn fil.</w:t>
+      </w:r>
+    </w:p>
+    <w:p>
+      <w:pPr>
+        <w:pStyle w:val="Listeavsnitt"/>
+        <w:numPr>
+          <w:ilvl w:val="0"/>
+          <w:numId w:val="1"/>
+        </w:numPr>
+      </w:pPr>
+      <w:r>
+        <w:t>Litt utseende til loggin for admin inne i modalen laget</w:t>
       </w:r>
     </w:p>
     <w:p>
@@ -537,15 +312,7 @@
         </w:numPr>
       </w:pPr>
       <w:r>
-        <w:t xml:space="preserve">Ingen funksjonalitet, men burde </w:t>
-      </w:r>
-      <w:proofErr w:type="gramStart"/>
-      <w:r>
-        <w:t>være  lett</w:t>
-      </w:r>
-      <w:proofErr w:type="gramEnd"/>
-      <w:r>
-        <w:t xml:space="preserve"> når den knyttes til funksjonen som er laget.</w:t>
+        <w:t>Ingen funksjonalitet, men burde være  lett når den knyttes til funksjonen som er laget.</w:t>
       </w:r>
     </w:p>
     <w:p/>
@@ -579,75 +346,19 @@
         </w:numPr>
       </w:pPr>
       <w:r>
-        <w:t xml:space="preserve">Under oppretting av </w:t>
-      </w:r>
-      <w:proofErr w:type="spellStart"/>
-      <w:r>
-        <w:t>admin</w:t>
-      </w:r>
-      <w:proofErr w:type="spellEnd"/>
-      <w:r>
-        <w:t xml:space="preserve"> bruker har verdiene som er knyttet til </w:t>
-      </w:r>
-      <w:proofErr w:type="spellStart"/>
-      <w:r>
-        <w:t>admin</w:t>
-      </w:r>
-      <w:proofErr w:type="spellEnd"/>
-      <w:r>
-        <w:t xml:space="preserve"> brukers </w:t>
-      </w:r>
-      <w:proofErr w:type="spellStart"/>
-      <w:r>
-        <w:t>loginn</w:t>
-      </w:r>
-      <w:proofErr w:type="spellEnd"/>
-      <w:r>
-        <w:t xml:space="preserve"> blitt pushet ut til </w:t>
-      </w:r>
-      <w:proofErr w:type="spellStart"/>
-      <w:r>
-        <w:t>git</w:t>
-      </w:r>
-      <w:proofErr w:type="spellEnd"/>
-      <w:r>
-        <w:t xml:space="preserve">, det er for å vise prosessen som jeg gikk gjennom for å opprette brukeren. I en ordiner prosess ville denne feilen ha blitt fikset med å fjerne </w:t>
-      </w:r>
-      <w:proofErr w:type="spellStart"/>
-      <w:r>
-        <w:t>commiten</w:t>
-      </w:r>
-      <w:proofErr w:type="spellEnd"/>
-      <w:r>
-        <w:t xml:space="preserve"> fra </w:t>
-      </w:r>
-      <w:proofErr w:type="spellStart"/>
-      <w:r>
-        <w:t>git</w:t>
-      </w:r>
-      <w:proofErr w:type="spellEnd"/>
-      <w:r>
-        <w:t>.</w:t>
-      </w:r>
-    </w:p>
-    <w:p>
-      <w:pPr>
-        <w:pStyle w:val="Listeavsnitt"/>
-        <w:numPr>
-          <w:ilvl w:val="0"/>
-          <w:numId w:val="1"/>
-        </w:numPr>
-      </w:pPr>
-      <w:r>
-        <w:t xml:space="preserve">Støtte på et problem med at en variabel ble sendt inn som </w:t>
-      </w:r>
-      <w:proofErr w:type="spellStart"/>
-      <w:r>
-        <w:t>undefined</w:t>
-      </w:r>
-      <w:proofErr w:type="spellEnd"/>
-      <w:r>
-        <w:t>, selv om den hadde en verdi. Tror det var på grunn av rekkefølgen koden kjørte</w:t>
+        <w:t>Under oppretting av admin bruker har verdiene som er knyttet til admin brukers loginn blitt pushet ut til git, det er for å vise prosessen som jeg gikk gjennom for å opprette brukeren. I en ordiner prosess ville denne feilen ha blitt fikset med å fjerne commiten fra git.</w:t>
+      </w:r>
+    </w:p>
+    <w:p>
+      <w:pPr>
+        <w:pStyle w:val="Listeavsnitt"/>
+        <w:numPr>
+          <w:ilvl w:val="0"/>
+          <w:numId w:val="1"/>
+        </w:numPr>
+      </w:pPr>
+      <w:r>
+        <w:t>Støtte på et problem med at en variabel ble sendt inn som undefined, selv om den hadde en verdi. Tror det var på grunn av rekkefølgen koden kjørte</w:t>
       </w:r>
     </w:p>
     <w:p>
@@ -659,111 +370,19 @@
         </w:numPr>
       </w:pPr>
       <w:r>
-        <w:t xml:space="preserve">Modalen som ble plassert inn i koden gjennom en </w:t>
-      </w:r>
-      <w:proofErr w:type="spellStart"/>
-      <w:r>
-        <w:t>en</w:t>
-      </w:r>
-      <w:proofErr w:type="spellEnd"/>
-      <w:r>
-        <w:t xml:space="preserve"> </w:t>
-      </w:r>
-      <w:proofErr w:type="spellStart"/>
-      <w:proofErr w:type="gramStart"/>
-      <w:r>
-        <w:t>setState</w:t>
-      </w:r>
-      <w:proofErr w:type="spellEnd"/>
-      <w:r>
-        <w:t>(</w:t>
-      </w:r>
-      <w:proofErr w:type="gramEnd"/>
-      <w:r>
-        <w:t xml:space="preserve">), tror jeg bare fikk en versjon av </w:t>
-      </w:r>
-      <w:proofErr w:type="spellStart"/>
-      <w:proofErr w:type="gramStart"/>
-      <w:r>
-        <w:t>Loginn</w:t>
-      </w:r>
-      <w:proofErr w:type="spellEnd"/>
-      <w:r>
-        <w:t>(</w:t>
-      </w:r>
-      <w:proofErr w:type="gramEnd"/>
-      <w:r>
-        <w:t xml:space="preserve">) funksjonen mens variablene ikke hadde fått verdi fra input feltene. Under </w:t>
-      </w:r>
-      <w:proofErr w:type="spellStart"/>
-      <w:r>
-        <w:t>loginn</w:t>
-      </w:r>
-      <w:proofErr w:type="spellEnd"/>
-      <w:r>
-        <w:t xml:space="preserve"> for </w:t>
-      </w:r>
-      <w:proofErr w:type="spellStart"/>
-      <w:r>
-        <w:t>admin</w:t>
-      </w:r>
-      <w:proofErr w:type="spellEnd"/>
-      <w:r>
-        <w:t>.</w:t>
-      </w:r>
-    </w:p>
-    <w:p>
-      <w:pPr>
-        <w:pStyle w:val="Listeavsnitt"/>
-        <w:numPr>
-          <w:ilvl w:val="0"/>
-          <w:numId w:val="1"/>
-        </w:numPr>
-      </w:pPr>
-      <w:r>
-        <w:t xml:space="preserve">Fikset masse småfeil ved </w:t>
-      </w:r>
-      <w:proofErr w:type="spellStart"/>
-      <w:r>
-        <w:t>loginn</w:t>
-      </w:r>
-      <w:proofErr w:type="spellEnd"/>
-      <w:r>
-        <w:t xml:space="preserve"> funksjoner, som at </w:t>
-      </w:r>
-      <w:proofErr w:type="spellStart"/>
-      <w:r>
-        <w:t>session</w:t>
-      </w:r>
-      <w:proofErr w:type="spellEnd"/>
-      <w:r>
-        <w:t xml:space="preserve"> ble ikke lagret derfor ble ikke satt og </w:t>
-      </w:r>
-      <w:proofErr w:type="spellStart"/>
-      <w:r>
-        <w:t>middleware</w:t>
-      </w:r>
-      <w:proofErr w:type="spellEnd"/>
-      <w:r>
-        <w:t xml:space="preserve"> </w:t>
-      </w:r>
-      <w:proofErr w:type="spellStart"/>
-      <w:r>
-        <w:t>routet</w:t>
-      </w:r>
-      <w:proofErr w:type="spellEnd"/>
-      <w:r>
-        <w:t xml:space="preserve"> meg tilbake til startsiden så det så først ut som at </w:t>
-      </w:r>
-      <w:proofErr w:type="spellStart"/>
-      <w:proofErr w:type="gramStart"/>
-      <w:r>
-        <w:t>router.push</w:t>
-      </w:r>
-      <w:proofErr w:type="spellEnd"/>
-      <w:proofErr w:type="gramEnd"/>
-      <w:r>
-        <w:t>() hadde ingen effekt.</w:t>
+        <w:t>Modalen som ble plassert inn i koden gjennom en en setState(), tror jeg bare fikk en versjon av Loginn() funksjonen mens variablene ikke hadde fått verdi fra input feltene. Under loginn for admin.</w:t>
+      </w:r>
+    </w:p>
+    <w:p>
+      <w:pPr>
+        <w:pStyle w:val="Listeavsnitt"/>
+        <w:numPr>
+          <w:ilvl w:val="0"/>
+          <w:numId w:val="1"/>
+        </w:numPr>
+      </w:pPr>
+      <w:r>
+        <w:t>Fikset masse småfeil ved loginn funksjoner, som at session ble ikke lagret derfor ble ikke satt og middleware routet meg tilbake til startsiden så det så først ut som at router.push() hadde ingen effekt.</w:t>
       </w:r>
     </w:p>
     <w:p>
@@ -799,35 +418,19 @@
         </w:numPr>
       </w:pPr>
       <w:r>
-        <w:t xml:space="preserve">Fikset alle småfeil, nå går det greit for </w:t>
-      </w:r>
-      <w:proofErr w:type="spellStart"/>
-      <w:r>
-        <w:t>admin</w:t>
-      </w:r>
-      <w:proofErr w:type="spellEnd"/>
-      <w:r>
-        <w:t xml:space="preserve"> å lese JSON fil inn i databasen fra web.</w:t>
-      </w:r>
-    </w:p>
-    <w:p>
-      <w:pPr>
-        <w:pStyle w:val="Listeavsnitt"/>
-        <w:numPr>
-          <w:ilvl w:val="0"/>
-          <w:numId w:val="1"/>
-        </w:numPr>
-      </w:pPr>
-      <w:r>
-        <w:t xml:space="preserve">Påbegynt </w:t>
-      </w:r>
-      <w:proofErr w:type="spellStart"/>
-      <w:r>
-        <w:t>frontend</w:t>
-      </w:r>
-      <w:proofErr w:type="spellEnd"/>
-      <w:r>
-        <w:t xml:space="preserve"> listing av quizer</w:t>
+        <w:t>Fikset alle småfeil, nå går det greit for admin å lese JSON fil inn i databasen fra web.</w:t>
+      </w:r>
+    </w:p>
+    <w:p>
+      <w:pPr>
+        <w:pStyle w:val="Listeavsnitt"/>
+        <w:numPr>
+          <w:ilvl w:val="0"/>
+          <w:numId w:val="1"/>
+        </w:numPr>
+      </w:pPr>
+      <w:r>
+        <w:t>Påbegynt frontend listing av quizer</w:t>
       </w:r>
     </w:p>
     <w:p>
@@ -881,6 +484,36 @@
       </w:pPr>
       <w:r>
         <w:t>Har støtt på en del små problemer underveis, kunne ha blitt unngått hadde jeg tatt en mer direkte vei for å teste biten som henter quizen fra databasen og som blander om rekkefølgen på spørsmålene og kategoriene hentet fra databasen. Istedenfor å prøve å lage frem løpet som skal være funksjonelt for websiden.</w:t>
+      </w:r>
+    </w:p>
+    <w:p>
+      <w:pPr>
+        <w:pStyle w:val="Listeavsnitt"/>
+        <w:numPr>
+          <w:ilvl w:val="0"/>
+          <w:numId w:val="1"/>
+        </w:numPr>
+        <w:rPr>
+          <w:lang w:val="nn-NO"/>
+        </w:rPr>
+      </w:pPr>
+      <w:r>
+        <w:t>Dataen fra databasen har jeg fått hentet ut i formatet jeg ville ha som da lar meg begynne på å vise frem quizen til brukeren, og da gjenstår og legge svarene til Lagnavnet inn i databasen og at admin kan se resultater til hver quiz. Osv etter det kan Tvist og eventuelle forbedringer og finpuss bli sett på</w:t>
+      </w:r>
+    </w:p>
+    <w:p>
+      <w:pPr>
+        <w:pStyle w:val="Listeavsnitt"/>
+        <w:numPr>
+          <w:ilvl w:val="0"/>
+          <w:numId w:val="1"/>
+        </w:numPr>
+        <w:rPr>
+          <w:lang w:val="nn-NO"/>
+        </w:rPr>
+      </w:pPr>
+      <w:r>
+        <w:t>Logikk gir mening så langt jeg har kodet den nå for fremvisning, må teste i morgen.</w:t>
       </w:r>
     </w:p>
     <w:sectPr>

</xml_diff>

<commit_message>
arbeid mot at brukeren kan fullføre guiz og svar blir lagt inn i databasen, mangler testing
</commit_message>
<xml_diff>
--- a/Dokumentasjon/Gjennomføring.docx
+++ b/Dokumentasjon/Gjennomføring.docx
@@ -514,6 +514,141 @@
       </w:pPr>
       <w:r>
         <w:t>Logikk gir mening så langt jeg har kodet den nå for fremvisning, må teste i morgen.</w:t>
+      </w:r>
+    </w:p>
+    <w:p>
+      <w:pPr>
+        <w:rPr>
+          <w:lang w:val="nn-NO"/>
+        </w:rPr>
+      </w:pPr>
+    </w:p>
+    <w:p>
+      <w:pPr>
+        <w:rPr>
+          <w:lang w:val="nn-NO"/>
+        </w:rPr>
+      </w:pPr>
+      <w:r>
+        <w:rPr>
+          <w:lang w:val="nn-NO"/>
+        </w:rPr>
+        <w:lastRenderedPageBreak/>
+        <w:t>Dag 5 – fjerde arbeidsdag</w:t>
+      </w:r>
+    </w:p>
+    <w:p>
+      <w:pPr>
+        <w:pStyle w:val="Listeavsnitt"/>
+        <w:numPr>
+          <w:ilvl w:val="0"/>
+          <w:numId w:val="1"/>
+        </w:numPr>
+        <w:rPr>
+          <w:lang w:val="nn-NO"/>
+        </w:rPr>
+      </w:pPr>
+      <w:r>
+        <w:rPr>
+          <w:lang w:val="nn-NO"/>
+        </w:rPr>
+        <w:t>Fremvisning av quiz til bruker funker</w:t>
+      </w:r>
+    </w:p>
+    <w:p>
+      <w:pPr>
+        <w:pStyle w:val="Listeavsnitt"/>
+        <w:numPr>
+          <w:ilvl w:val="1"/>
+          <w:numId w:val="1"/>
+        </w:numPr>
+        <w:rPr>
+          <w:lang w:val="nn-NO"/>
+        </w:rPr>
+      </w:pPr>
+      <w:r>
+        <w:rPr>
+          <w:lang w:val="nn-NO"/>
+        </w:rPr>
+        <w:t>Blir vist frem til bruker tilfeldig hver gang de går inn på quizen</w:t>
+      </w:r>
+    </w:p>
+    <w:p>
+      <w:pPr>
+        <w:pStyle w:val="Listeavsnitt"/>
+        <w:numPr>
+          <w:ilvl w:val="1"/>
+          <w:numId w:val="1"/>
+        </w:numPr>
+        <w:rPr>
+          <w:lang w:val="nn-NO"/>
+        </w:rPr>
+      </w:pPr>
+      <w:r>
+        <w:rPr>
+          <w:lang w:val="nn-NO"/>
+        </w:rPr>
+        <w:t>Dataen blir hentet ut i tilfeldig rekkefølge frå databasen via ORDER BY RANDOM()</w:t>
+      </w:r>
+    </w:p>
+    <w:p>
+      <w:pPr>
+        <w:pStyle w:val="Listeavsnitt"/>
+        <w:numPr>
+          <w:ilvl w:val="0"/>
+          <w:numId w:val="1"/>
+        </w:numPr>
+        <w:rPr>
+          <w:lang w:val="nn-NO"/>
+        </w:rPr>
+      </w:pPr>
+      <w:r>
+        <w:rPr>
+          <w:lang w:val="nn-NO"/>
+        </w:rPr>
+        <w:t>Brukerens svar blir gjort om til en liste som serversiden skal gjøre om til rader i answers tabellen i databasen når brukeren svarer på siste spørsmål</w:t>
+      </w:r>
+    </w:p>
+    <w:p>
+      <w:pPr>
+        <w:pStyle w:val="Listeavsnitt"/>
+        <w:numPr>
+          <w:ilvl w:val="0"/>
+          <w:numId w:val="1"/>
+        </w:numPr>
+        <w:rPr>
+          <w:lang w:val="nn-NO"/>
+        </w:rPr>
+      </w:pPr>
+      <w:r>
+        <w:rPr>
+          <w:lang w:val="nn-NO"/>
+        </w:rPr>
+        <w:t>Laget SQL for å sette inn team og hvilken quiz de tar, i tabellen teams.</w:t>
+      </w:r>
+    </w:p>
+    <w:p>
+      <w:pPr>
+        <w:pStyle w:val="Listeavsnitt"/>
+        <w:numPr>
+          <w:ilvl w:val="1"/>
+          <w:numId w:val="1"/>
+        </w:numPr>
+        <w:rPr>
+          <w:lang w:val="nn-NO"/>
+        </w:rPr>
+      </w:pPr>
+      <w:r>
+        <w:rPr>
+          <w:lang w:val="nn-NO"/>
+        </w:rPr>
+        <w:t>Returnerer teamID som blir brukt når svarene til brukeren blir loopet over og satt inn i databasen.</w:t>
+      </w:r>
+      <w:r>
+        <w:rPr>
+          <w:lang w:val="nn-NO"/>
+        </w:rPr>
+        <w:t xml:space="preserve"> </w:t>
       </w:r>
     </w:p>
     <w:sectPr>

</xml_diff>

<commit_message>
flere problemer enn jeg trodde ved å legge inn brukers svar i DB
</commit_message>
<xml_diff>
--- a/Dokumentasjon/Gjennomføring.docx
+++ b/Dokumentasjon/Gjennomføring.docx
@@ -28,7 +28,15 @@
         </w:numPr>
       </w:pPr>
       <w:r>
-        <w:t xml:space="preserve">Satt opp GitHub repository, </w:t>
+        <w:t xml:space="preserve">Satt opp GitHub </w:t>
+      </w:r>
+      <w:proofErr w:type="spellStart"/>
+      <w:r>
+        <w:t>repository</w:t>
+      </w:r>
+      <w:proofErr w:type="spellEnd"/>
+      <w:r>
+        <w:t xml:space="preserve">, </w:t>
       </w:r>
     </w:p>
     <w:p>
@@ -52,31 +60,84 @@
         </w:numPr>
       </w:pPr>
       <w:r>
-        <w:t>Fikk repoet hostet hos Vercel, bruker koden som ligger i github</w:t>
-      </w:r>
-    </w:p>
-    <w:p>
-      <w:pPr>
-        <w:pStyle w:val="Listeavsnitt"/>
-        <w:numPr>
-          <w:ilvl w:val="0"/>
-          <w:numId w:val="1"/>
-        </w:numPr>
-      </w:pPr>
-      <w:r>
-        <w:t>Satt opp hosting av postgress SQL database gjennom platformen Neon som er lett tilgjengelig via vercel.</w:t>
-      </w:r>
-    </w:p>
-    <w:p>
-      <w:pPr>
-        <w:pStyle w:val="Listeavsnitt"/>
-        <w:numPr>
-          <w:ilvl w:val="0"/>
-          <w:numId w:val="1"/>
-        </w:numPr>
-      </w:pPr>
-      <w:r>
-        <w:t>Laget røff skisse for SQL i mySQLworkbench for å ha en skisse å vise til i planlegginsdokumentet.</w:t>
+        <w:t xml:space="preserve">Fikk </w:t>
+      </w:r>
+      <w:proofErr w:type="spellStart"/>
+      <w:r>
+        <w:t>repoet</w:t>
+      </w:r>
+      <w:proofErr w:type="spellEnd"/>
+      <w:r>
+        <w:t xml:space="preserve"> hostet hos </w:t>
+      </w:r>
+      <w:proofErr w:type="spellStart"/>
+      <w:r>
+        <w:t>Vercel</w:t>
+      </w:r>
+      <w:proofErr w:type="spellEnd"/>
+      <w:r>
+        <w:t xml:space="preserve">, bruker koden som ligger i </w:t>
+      </w:r>
+      <w:proofErr w:type="spellStart"/>
+      <w:r>
+        <w:t>github</w:t>
+      </w:r>
+      <w:proofErr w:type="spellEnd"/>
+    </w:p>
+    <w:p>
+      <w:pPr>
+        <w:pStyle w:val="Listeavsnitt"/>
+        <w:numPr>
+          <w:ilvl w:val="0"/>
+          <w:numId w:val="1"/>
+        </w:numPr>
+      </w:pPr>
+      <w:r>
+        <w:t xml:space="preserve">Satt opp hosting av postgress SQL database gjennom </w:t>
+      </w:r>
+      <w:proofErr w:type="spellStart"/>
+      <w:r>
+        <w:t>platformen</w:t>
+      </w:r>
+      <w:proofErr w:type="spellEnd"/>
+      <w:r>
+        <w:t xml:space="preserve"> Neon som er lett tilgjengelig via </w:t>
+      </w:r>
+      <w:proofErr w:type="spellStart"/>
+      <w:r>
+        <w:t>vercel</w:t>
+      </w:r>
+      <w:proofErr w:type="spellEnd"/>
+      <w:r>
+        <w:t>.</w:t>
+      </w:r>
+    </w:p>
+    <w:p>
+      <w:pPr>
+        <w:pStyle w:val="Listeavsnitt"/>
+        <w:numPr>
+          <w:ilvl w:val="0"/>
+          <w:numId w:val="1"/>
+        </w:numPr>
+      </w:pPr>
+      <w:r>
+        <w:t xml:space="preserve">Laget røff skisse for SQL i </w:t>
+      </w:r>
+      <w:proofErr w:type="spellStart"/>
+      <w:r>
+        <w:t>mySQLworkbench</w:t>
+      </w:r>
+      <w:proofErr w:type="spellEnd"/>
+      <w:r>
+        <w:t xml:space="preserve"> for å ha en skisse å vise til i </w:t>
+      </w:r>
+      <w:proofErr w:type="spellStart"/>
+      <w:r>
+        <w:t>planlegginsdokumentet</w:t>
+      </w:r>
+      <w:proofErr w:type="spellEnd"/>
+      <w:r>
+        <w:t>.</w:t>
       </w:r>
     </w:p>
     <w:p>
@@ -118,7 +179,15 @@
         <w:t>krevet ned</w:t>
       </w:r>
       <w:r>
-        <w:t xml:space="preserve"> flere ideer om hvordan produktet evt kan forbedres</w:t>
+        <w:t xml:space="preserve"> flere ideer om hvordan produktet </w:t>
+      </w:r>
+      <w:proofErr w:type="spellStart"/>
+      <w:r>
+        <w:t>evt</w:t>
+      </w:r>
+      <w:proofErr w:type="spellEnd"/>
+      <w:r>
+        <w:t xml:space="preserve"> kan forbedres</w:t>
       </w:r>
       <w:r>
         <w:t xml:space="preserve"> hvis tiden tillater det</w:t>
@@ -153,7 +222,15 @@
         </w:numPr>
       </w:pPr>
       <w:r>
-        <w:t>Lagde tabeller i PostgreSQL databasen basert på skissen</w:t>
+        <w:t xml:space="preserve">Lagde tabeller i </w:t>
+      </w:r>
+      <w:proofErr w:type="spellStart"/>
+      <w:r>
+        <w:t>PostgreSQL</w:t>
+      </w:r>
+      <w:proofErr w:type="spellEnd"/>
+      <w:r>
+        <w:t xml:space="preserve"> databasen basert på skissen</w:t>
       </w:r>
     </w:p>
     <w:p>
@@ -165,19 +242,56 @@
         </w:numPr>
       </w:pPr>
       <w:r>
-        <w:t>Utvidet «team» tabellene med en foreign key fra «Quizez»</w:t>
-      </w:r>
-    </w:p>
-    <w:p>
-      <w:pPr>
-        <w:pStyle w:val="Listeavsnitt"/>
-        <w:numPr>
-          <w:ilvl w:val="0"/>
-          <w:numId w:val="1"/>
-        </w:numPr>
-      </w:pPr>
-      <w:r>
-        <w:t>Påbegynnt backend kode</w:t>
+        <w:t xml:space="preserve">Utvidet «team» tabellene med en </w:t>
+      </w:r>
+      <w:proofErr w:type="spellStart"/>
+      <w:r>
+        <w:t>foreign</w:t>
+      </w:r>
+      <w:proofErr w:type="spellEnd"/>
+      <w:r>
+        <w:t xml:space="preserve"> </w:t>
+      </w:r>
+      <w:proofErr w:type="spellStart"/>
+      <w:r>
+        <w:t>key</w:t>
+      </w:r>
+      <w:proofErr w:type="spellEnd"/>
+      <w:r>
+        <w:t xml:space="preserve"> fra «</w:t>
+      </w:r>
+      <w:proofErr w:type="spellStart"/>
+      <w:r>
+        <w:t>Quizez</w:t>
+      </w:r>
+      <w:proofErr w:type="spellEnd"/>
+      <w:r>
+        <w:t>»</w:t>
+      </w:r>
+    </w:p>
+    <w:p>
+      <w:pPr>
+        <w:pStyle w:val="Listeavsnitt"/>
+        <w:numPr>
+          <w:ilvl w:val="0"/>
+          <w:numId w:val="1"/>
+        </w:numPr>
+      </w:pPr>
+      <w:proofErr w:type="spellStart"/>
+      <w:r>
+        <w:t>Påbegynnt</w:t>
+      </w:r>
+      <w:proofErr w:type="spellEnd"/>
+      <w:r>
+        <w:t xml:space="preserve"> </w:t>
+      </w:r>
+      <w:proofErr w:type="spellStart"/>
+      <w:r>
+        <w:t>backend</w:t>
+      </w:r>
+      <w:proofErr w:type="spellEnd"/>
+      <w:r>
+        <w:t xml:space="preserve"> kode</w:t>
       </w:r>
     </w:p>
     <w:p>
@@ -189,7 +303,15 @@
         </w:numPr>
       </w:pPr>
       <w:r>
-        <w:t>La inn admin bruker</w:t>
+        <w:t xml:space="preserve">La inn </w:t>
+      </w:r>
+      <w:proofErr w:type="spellStart"/>
+      <w:r>
+        <w:t>admin</w:t>
+      </w:r>
+      <w:proofErr w:type="spellEnd"/>
+      <w:r>
+        <w:t xml:space="preserve"> bruker</w:t>
       </w:r>
     </w:p>
     <w:p>
@@ -216,7 +338,23 @@
         </w:numPr>
       </w:pPr>
       <w:r>
-        <w:t>Støtte på feil hvor ‘fs’ ikke var mulig å finne for en tilfeldig node module jeg ikke hadde endret på</w:t>
+        <w:t>Støtte på feil hvor ‘</w:t>
+      </w:r>
+      <w:proofErr w:type="spellStart"/>
+      <w:r>
+        <w:t>fs</w:t>
+      </w:r>
+      <w:proofErr w:type="spellEnd"/>
+      <w:r>
+        <w:t xml:space="preserve">’ ikke var mulig å finne for en tilfeldig node </w:t>
+      </w:r>
+      <w:proofErr w:type="spellStart"/>
+      <w:r>
+        <w:t>module</w:t>
+      </w:r>
+      <w:proofErr w:type="spellEnd"/>
+      <w:r>
+        <w:t xml:space="preserve"> jeg ikke hadde endret på</w:t>
       </w:r>
     </w:p>
     <w:p>
@@ -240,20 +378,46 @@
         </w:numPr>
       </w:pPr>
       <w:r>
-        <w:t>Lagde header komponent</w:t>
-      </w:r>
-    </w:p>
-    <w:p>
-      <w:pPr>
-        <w:pStyle w:val="Listeavsnitt"/>
-        <w:numPr>
-          <w:ilvl w:val="0"/>
-          <w:numId w:val="1"/>
-        </w:numPr>
-      </w:pPr>
-      <w:r>
-        <w:t>Backend kode som brukes til loginn for admin</w:t>
-      </w:r>
+        <w:t xml:space="preserve">Lagde </w:t>
+      </w:r>
+      <w:proofErr w:type="gramStart"/>
+      <w:r>
+        <w:t>header</w:t>
+      </w:r>
+      <w:proofErr w:type="gramEnd"/>
+      <w:r>
+        <w:t xml:space="preserve"> komponent</w:t>
+      </w:r>
+    </w:p>
+    <w:p>
+      <w:pPr>
+        <w:pStyle w:val="Listeavsnitt"/>
+        <w:numPr>
+          <w:ilvl w:val="0"/>
+          <w:numId w:val="1"/>
+        </w:numPr>
+      </w:pPr>
+      <w:proofErr w:type="spellStart"/>
+      <w:r>
+        <w:t>Backend</w:t>
+      </w:r>
+      <w:proofErr w:type="spellEnd"/>
+      <w:r>
+        <w:t xml:space="preserve"> kode som brukes til </w:t>
+      </w:r>
+      <w:proofErr w:type="spellStart"/>
+      <w:r>
+        <w:t>loginn</w:t>
+      </w:r>
+      <w:proofErr w:type="spellEnd"/>
+      <w:r>
+        <w:t xml:space="preserve"> for </w:t>
+      </w:r>
+      <w:proofErr w:type="spellStart"/>
+      <w:r>
+        <w:t>admin</w:t>
+      </w:r>
+      <w:proofErr w:type="spellEnd"/>
     </w:p>
     <w:p>
       <w:pPr>
@@ -264,8 +428,21 @@
         </w:numPr>
       </w:pPr>
       <w:r>
-        <w:t>Funksjonen for loggin setter verdier inn i session</w:t>
-      </w:r>
+        <w:t xml:space="preserve">Funksjonen for </w:t>
+      </w:r>
+      <w:proofErr w:type="spellStart"/>
+      <w:r>
+        <w:t>loggin</w:t>
+      </w:r>
+      <w:proofErr w:type="spellEnd"/>
+      <w:r>
+        <w:t xml:space="preserve"> setter verdier inn i </w:t>
+      </w:r>
+      <w:proofErr w:type="spellStart"/>
+      <w:r>
+        <w:t>session</w:t>
+      </w:r>
+      <w:proofErr w:type="spellEnd"/>
     </w:p>
     <w:p>
       <w:pPr>
@@ -288,19 +465,67 @@
         </w:numPr>
       </w:pPr>
       <w:r>
-        <w:t>Fått klar modal som kan brukes til loginn for admin, og når admin laster inn fil.</w:t>
-      </w:r>
-    </w:p>
-    <w:p>
-      <w:pPr>
-        <w:pStyle w:val="Listeavsnitt"/>
-        <w:numPr>
-          <w:ilvl w:val="0"/>
-          <w:numId w:val="1"/>
-        </w:numPr>
-      </w:pPr>
-      <w:r>
-        <w:t>Litt utseende til loggin for admin inne i modalen laget</w:t>
+        <w:t xml:space="preserve">Fått klar modal som kan brukes til </w:t>
+      </w:r>
+      <w:proofErr w:type="spellStart"/>
+      <w:r>
+        <w:t>loginn</w:t>
+      </w:r>
+      <w:proofErr w:type="spellEnd"/>
+      <w:r>
+        <w:t xml:space="preserve"> for </w:t>
+      </w:r>
+      <w:proofErr w:type="spellStart"/>
+      <w:r>
+        <w:t>admin</w:t>
+      </w:r>
+      <w:proofErr w:type="spellEnd"/>
+      <w:r>
+        <w:t xml:space="preserve">, og når </w:t>
+      </w:r>
+      <w:proofErr w:type="spellStart"/>
+      <w:r>
+        <w:t>admin</w:t>
+      </w:r>
+      <w:proofErr w:type="spellEnd"/>
+      <w:r>
+        <w:t xml:space="preserve"> laster inn fil.</w:t>
+      </w:r>
+    </w:p>
+    <w:p>
+      <w:pPr>
+        <w:pStyle w:val="Listeavsnitt"/>
+        <w:numPr>
+          <w:ilvl w:val="0"/>
+          <w:numId w:val="1"/>
+        </w:numPr>
+      </w:pPr>
+      <w:r>
+        <w:t xml:space="preserve">Litt utseende til </w:t>
+      </w:r>
+      <w:proofErr w:type="spellStart"/>
+      <w:r>
+        <w:t>loggin</w:t>
+      </w:r>
+      <w:proofErr w:type="spellEnd"/>
+      <w:r>
+        <w:t xml:space="preserve"> for </w:t>
+      </w:r>
+      <w:proofErr w:type="spellStart"/>
+      <w:r>
+        <w:t>admin</w:t>
+      </w:r>
+      <w:proofErr w:type="spellEnd"/>
+      <w:r>
+        <w:t xml:space="preserve"> inne i </w:t>
+      </w:r>
+      <w:proofErr w:type="spellStart"/>
+      <w:r>
+        <w:t>modalen</w:t>
+      </w:r>
+      <w:proofErr w:type="spellEnd"/>
+      <w:r>
+        <w:t xml:space="preserve"> laget</w:t>
       </w:r>
     </w:p>
     <w:p>
@@ -312,7 +537,15 @@
         </w:numPr>
       </w:pPr>
       <w:r>
-        <w:t>Ingen funksjonalitet, men burde være  lett når den knyttes til funksjonen som er laget.</w:t>
+        <w:t xml:space="preserve">Ingen funksjonalitet, men burde </w:t>
+      </w:r>
+      <w:proofErr w:type="gramStart"/>
+      <w:r>
+        <w:t>være  lett</w:t>
+      </w:r>
+      <w:proofErr w:type="gramEnd"/>
+      <w:r>
+        <w:t xml:space="preserve"> når den knyttes til funksjonen som er laget.</w:t>
       </w:r>
     </w:p>
     <w:p/>
@@ -346,19 +579,75 @@
         </w:numPr>
       </w:pPr>
       <w:r>
-        <w:t>Under oppretting av admin bruker har verdiene som er knyttet til admin brukers loginn blitt pushet ut til git, det er for å vise prosessen som jeg gikk gjennom for å opprette brukeren. I en ordiner prosess ville denne feilen ha blitt fikset med å fjerne commiten fra git.</w:t>
-      </w:r>
-    </w:p>
-    <w:p>
-      <w:pPr>
-        <w:pStyle w:val="Listeavsnitt"/>
-        <w:numPr>
-          <w:ilvl w:val="0"/>
-          <w:numId w:val="1"/>
-        </w:numPr>
-      </w:pPr>
-      <w:r>
-        <w:t>Støtte på et problem med at en variabel ble sendt inn som undefined, selv om den hadde en verdi. Tror det var på grunn av rekkefølgen koden kjørte</w:t>
+        <w:t xml:space="preserve">Under oppretting av </w:t>
+      </w:r>
+      <w:proofErr w:type="spellStart"/>
+      <w:r>
+        <w:t>admin</w:t>
+      </w:r>
+      <w:proofErr w:type="spellEnd"/>
+      <w:r>
+        <w:t xml:space="preserve"> bruker har verdiene som er knyttet til </w:t>
+      </w:r>
+      <w:proofErr w:type="spellStart"/>
+      <w:r>
+        <w:t>admin</w:t>
+      </w:r>
+      <w:proofErr w:type="spellEnd"/>
+      <w:r>
+        <w:t xml:space="preserve"> brukers </w:t>
+      </w:r>
+      <w:proofErr w:type="spellStart"/>
+      <w:r>
+        <w:t>loginn</w:t>
+      </w:r>
+      <w:proofErr w:type="spellEnd"/>
+      <w:r>
+        <w:t xml:space="preserve"> blitt pushet ut til </w:t>
+      </w:r>
+      <w:proofErr w:type="spellStart"/>
+      <w:r>
+        <w:t>git</w:t>
+      </w:r>
+      <w:proofErr w:type="spellEnd"/>
+      <w:r>
+        <w:t xml:space="preserve">, det er for å vise prosessen som jeg gikk gjennom for å opprette brukeren. I en ordiner prosess ville denne feilen ha blitt fikset med å fjerne </w:t>
+      </w:r>
+      <w:proofErr w:type="spellStart"/>
+      <w:r>
+        <w:t>commiten</w:t>
+      </w:r>
+      <w:proofErr w:type="spellEnd"/>
+      <w:r>
+        <w:t xml:space="preserve"> fra </w:t>
+      </w:r>
+      <w:proofErr w:type="spellStart"/>
+      <w:r>
+        <w:t>git</w:t>
+      </w:r>
+      <w:proofErr w:type="spellEnd"/>
+      <w:r>
+        <w:t>.</w:t>
+      </w:r>
+    </w:p>
+    <w:p>
+      <w:pPr>
+        <w:pStyle w:val="Listeavsnitt"/>
+        <w:numPr>
+          <w:ilvl w:val="0"/>
+          <w:numId w:val="1"/>
+        </w:numPr>
+      </w:pPr>
+      <w:r>
+        <w:t xml:space="preserve">Støtte på et problem med at en variabel ble sendt inn som </w:t>
+      </w:r>
+      <w:proofErr w:type="spellStart"/>
+      <w:r>
+        <w:t>undefined</w:t>
+      </w:r>
+      <w:proofErr w:type="spellEnd"/>
+      <w:r>
+        <w:t>, selv om den hadde en verdi. Tror det var på grunn av rekkefølgen koden kjørte</w:t>
       </w:r>
     </w:p>
     <w:p>
@@ -370,19 +659,111 @@
         </w:numPr>
       </w:pPr>
       <w:r>
-        <w:t>Modalen som ble plassert inn i koden gjennom en en setState(), tror jeg bare fikk en versjon av Loginn() funksjonen mens variablene ikke hadde fått verdi fra input feltene. Under loginn for admin.</w:t>
-      </w:r>
-    </w:p>
-    <w:p>
-      <w:pPr>
-        <w:pStyle w:val="Listeavsnitt"/>
-        <w:numPr>
-          <w:ilvl w:val="0"/>
-          <w:numId w:val="1"/>
-        </w:numPr>
-      </w:pPr>
-      <w:r>
-        <w:t>Fikset masse småfeil ved loginn funksjoner, som at session ble ikke lagret derfor ble ikke satt og middleware routet meg tilbake til startsiden så det så først ut som at router.push() hadde ingen effekt.</w:t>
+        <w:t xml:space="preserve">Modalen som ble plassert inn i koden gjennom en </w:t>
+      </w:r>
+      <w:proofErr w:type="spellStart"/>
+      <w:r>
+        <w:t>en</w:t>
+      </w:r>
+      <w:proofErr w:type="spellEnd"/>
+      <w:r>
+        <w:t xml:space="preserve"> </w:t>
+      </w:r>
+      <w:proofErr w:type="spellStart"/>
+      <w:proofErr w:type="gramStart"/>
+      <w:r>
+        <w:t>setState</w:t>
+      </w:r>
+      <w:proofErr w:type="spellEnd"/>
+      <w:r>
+        <w:t>(</w:t>
+      </w:r>
+      <w:proofErr w:type="gramEnd"/>
+      <w:r>
+        <w:t xml:space="preserve">), tror jeg bare fikk en versjon av </w:t>
+      </w:r>
+      <w:proofErr w:type="spellStart"/>
+      <w:proofErr w:type="gramStart"/>
+      <w:r>
+        <w:t>Loginn</w:t>
+      </w:r>
+      <w:proofErr w:type="spellEnd"/>
+      <w:r>
+        <w:t>(</w:t>
+      </w:r>
+      <w:proofErr w:type="gramEnd"/>
+      <w:r>
+        <w:t xml:space="preserve">) funksjonen mens variablene ikke hadde fått verdi fra input feltene. Under </w:t>
+      </w:r>
+      <w:proofErr w:type="spellStart"/>
+      <w:r>
+        <w:t>loginn</w:t>
+      </w:r>
+      <w:proofErr w:type="spellEnd"/>
+      <w:r>
+        <w:t xml:space="preserve"> for </w:t>
+      </w:r>
+      <w:proofErr w:type="spellStart"/>
+      <w:r>
+        <w:t>admin</w:t>
+      </w:r>
+      <w:proofErr w:type="spellEnd"/>
+      <w:r>
+        <w:t>.</w:t>
+      </w:r>
+    </w:p>
+    <w:p>
+      <w:pPr>
+        <w:pStyle w:val="Listeavsnitt"/>
+        <w:numPr>
+          <w:ilvl w:val="0"/>
+          <w:numId w:val="1"/>
+        </w:numPr>
+      </w:pPr>
+      <w:r>
+        <w:t xml:space="preserve">Fikset masse småfeil ved </w:t>
+      </w:r>
+      <w:proofErr w:type="spellStart"/>
+      <w:r>
+        <w:t>loginn</w:t>
+      </w:r>
+      <w:proofErr w:type="spellEnd"/>
+      <w:r>
+        <w:t xml:space="preserve"> funksjoner, som at </w:t>
+      </w:r>
+      <w:proofErr w:type="spellStart"/>
+      <w:r>
+        <w:t>session</w:t>
+      </w:r>
+      <w:proofErr w:type="spellEnd"/>
+      <w:r>
+        <w:t xml:space="preserve"> ble ikke lagret derfor ble ikke satt og </w:t>
+      </w:r>
+      <w:proofErr w:type="spellStart"/>
+      <w:r>
+        <w:t>middleware</w:t>
+      </w:r>
+      <w:proofErr w:type="spellEnd"/>
+      <w:r>
+        <w:t xml:space="preserve"> </w:t>
+      </w:r>
+      <w:proofErr w:type="spellStart"/>
+      <w:r>
+        <w:t>routet</w:t>
+      </w:r>
+      <w:proofErr w:type="spellEnd"/>
+      <w:r>
+        <w:t xml:space="preserve"> meg tilbake til startsiden så det så først ut som at </w:t>
+      </w:r>
+      <w:proofErr w:type="spellStart"/>
+      <w:proofErr w:type="gramStart"/>
+      <w:r>
+        <w:t>router.push</w:t>
+      </w:r>
+      <w:proofErr w:type="spellEnd"/>
+      <w:proofErr w:type="gramEnd"/>
+      <w:r>
+        <w:t>() hadde ingen effekt.</w:t>
       </w:r>
     </w:p>
     <w:p>
@@ -418,19 +799,35 @@
         </w:numPr>
       </w:pPr>
       <w:r>
-        <w:t>Fikset alle småfeil, nå går det greit for admin å lese JSON fil inn i databasen fra web.</w:t>
-      </w:r>
-    </w:p>
-    <w:p>
-      <w:pPr>
-        <w:pStyle w:val="Listeavsnitt"/>
-        <w:numPr>
-          <w:ilvl w:val="0"/>
-          <w:numId w:val="1"/>
-        </w:numPr>
-      </w:pPr>
-      <w:r>
-        <w:t>Påbegynt frontend listing av quizer</w:t>
+        <w:t xml:space="preserve">Fikset alle småfeil, nå går det greit for </w:t>
+      </w:r>
+      <w:proofErr w:type="spellStart"/>
+      <w:r>
+        <w:t>admin</w:t>
+      </w:r>
+      <w:proofErr w:type="spellEnd"/>
+      <w:r>
+        <w:t xml:space="preserve"> å lese JSON fil inn i databasen fra web.</w:t>
+      </w:r>
+    </w:p>
+    <w:p>
+      <w:pPr>
+        <w:pStyle w:val="Listeavsnitt"/>
+        <w:numPr>
+          <w:ilvl w:val="0"/>
+          <w:numId w:val="1"/>
+        </w:numPr>
+      </w:pPr>
+      <w:r>
+        <w:t xml:space="preserve">Påbegynt </w:t>
+      </w:r>
+      <w:proofErr w:type="spellStart"/>
+      <w:r>
+        <w:t>frontend</w:t>
+      </w:r>
+      <w:proofErr w:type="spellEnd"/>
+      <w:r>
+        <w:t xml:space="preserve"> listing av quizer</w:t>
       </w:r>
     </w:p>
     <w:p>
@@ -454,6 +851,204 @@
       </w:r>
       <w:r>
         <w:t>blir listet opp med dataene som hentes fra databasen</w:t>
+      </w:r>
+    </w:p>
+    <w:p>
+      <w:pPr>
+        <w:pStyle w:val="Listeavsnitt"/>
+        <w:numPr>
+          <w:ilvl w:val="1"/>
+          <w:numId w:val="1"/>
+        </w:numPr>
+      </w:pPr>
+      <w:r>
+        <w:t>Har arbeidet med dette i stor grad og med masse små led som henger sammen for at det skal funke</w:t>
+      </w:r>
+    </w:p>
+    <w:p>
+      <w:pPr>
+        <w:pStyle w:val="Listeavsnitt"/>
+        <w:numPr>
+          <w:ilvl w:val="1"/>
+          <w:numId w:val="1"/>
+        </w:numPr>
+      </w:pPr>
+      <w:r>
+        <w:t>Har støtt på en del små problemer underveis, kunne ha blitt unngått hadde jeg tatt en mer direkte vei for å teste biten som henter quizen fra databasen og som blander om rekkefølgen på spørsmålene og kategoriene hentet fra databasen. Istedenfor å prøve å lage frem løpet som skal være funksjonelt for websiden.</w:t>
+      </w:r>
+    </w:p>
+    <w:p>
+      <w:pPr>
+        <w:pStyle w:val="Listeavsnitt"/>
+        <w:numPr>
+          <w:ilvl w:val="0"/>
+          <w:numId w:val="1"/>
+        </w:numPr>
+      </w:pPr>
+      <w:r>
+        <w:t xml:space="preserve">Dataen fra databasen har jeg fått hentet ut i formatet jeg ville ha som da lar meg begynne på å vise frem quizen til brukeren, og da gjenstår og legge svarene til Lagnavnet inn i databasen og at </w:t>
+      </w:r>
+      <w:proofErr w:type="spellStart"/>
+      <w:r>
+        <w:t>admin</w:t>
+      </w:r>
+      <w:proofErr w:type="spellEnd"/>
+      <w:r>
+        <w:t xml:space="preserve"> kan se resultater til hver quiz. </w:t>
+      </w:r>
+      <w:proofErr w:type="spellStart"/>
+      <w:r>
+        <w:t>Osv</w:t>
+      </w:r>
+      <w:proofErr w:type="spellEnd"/>
+      <w:r>
+        <w:t xml:space="preserve"> etter det kan Tvist og eventuelle forbedringer og finpuss bli sett på</w:t>
+      </w:r>
+    </w:p>
+    <w:p>
+      <w:pPr>
+        <w:pStyle w:val="Listeavsnitt"/>
+        <w:numPr>
+          <w:ilvl w:val="0"/>
+          <w:numId w:val="1"/>
+        </w:numPr>
+      </w:pPr>
+      <w:r>
+        <w:t>Logikk gir mening så langt jeg har kodet den nå for fremvisning, må teste i morgen.</w:t>
+      </w:r>
+    </w:p>
+    <w:p/>
+    <w:p>
+      <w:r>
+        <w:lastRenderedPageBreak/>
+        <w:t>Dag 5 – fjerde arbeidsdag</w:t>
+      </w:r>
+    </w:p>
+    <w:p>
+      <w:pPr>
+        <w:pStyle w:val="Listeavsnitt"/>
+        <w:numPr>
+          <w:ilvl w:val="0"/>
+          <w:numId w:val="1"/>
+        </w:numPr>
+      </w:pPr>
+      <w:r>
+        <w:t>Fremvisning av quiz til bruker funker</w:t>
+      </w:r>
+    </w:p>
+    <w:p>
+      <w:pPr>
+        <w:pStyle w:val="Listeavsnitt"/>
+        <w:numPr>
+          <w:ilvl w:val="1"/>
+          <w:numId w:val="1"/>
+        </w:numPr>
+      </w:pPr>
+      <w:r>
+        <w:t>Blir vist frem til bruker tilfeldig hver gang de går inn på quizen</w:t>
+      </w:r>
+    </w:p>
+    <w:p>
+      <w:pPr>
+        <w:pStyle w:val="Listeavsnitt"/>
+        <w:numPr>
+          <w:ilvl w:val="1"/>
+          <w:numId w:val="1"/>
+        </w:numPr>
+      </w:pPr>
+      <w:r>
+        <w:t xml:space="preserve">Dataen blir hentet ut i tilfeldig rekkefølge </w:t>
+      </w:r>
+      <w:proofErr w:type="spellStart"/>
+      <w:r>
+        <w:t>frå</w:t>
+      </w:r>
+      <w:proofErr w:type="spellEnd"/>
+      <w:r>
+        <w:t xml:space="preserve"> databasen via ORDER BY </w:t>
+      </w:r>
+      <w:proofErr w:type="gramStart"/>
+      <w:r>
+        <w:t>RANDOM(</w:t>
+      </w:r>
+      <w:proofErr w:type="gramEnd"/>
+      <w:r>
+        <w:t>)</w:t>
+      </w:r>
+    </w:p>
+    <w:p>
+      <w:pPr>
+        <w:pStyle w:val="Listeavsnitt"/>
+        <w:numPr>
+          <w:ilvl w:val="0"/>
+          <w:numId w:val="1"/>
+        </w:numPr>
+      </w:pPr>
+      <w:r>
+        <w:t xml:space="preserve">Brukerens svar blir gjort om til en liste som serversiden skal gjøre om til rader i </w:t>
+      </w:r>
+      <w:proofErr w:type="spellStart"/>
+      <w:r>
+        <w:t>answers</w:t>
+      </w:r>
+      <w:proofErr w:type="spellEnd"/>
+      <w:r>
+        <w:t xml:space="preserve"> tabellen i databasen når brukeren svarer på siste spørsmål</w:t>
+      </w:r>
+    </w:p>
+    <w:p>
+      <w:pPr>
+        <w:pStyle w:val="Listeavsnitt"/>
+        <w:numPr>
+          <w:ilvl w:val="0"/>
+          <w:numId w:val="1"/>
+        </w:numPr>
+      </w:pPr>
+      <w:r>
+        <w:t>Laget SQL for å sette inn team og hvilken quiz de tar, i tabellen teams.</w:t>
+      </w:r>
+    </w:p>
+    <w:p>
+      <w:pPr>
+        <w:pStyle w:val="Listeavsnitt"/>
+        <w:numPr>
+          <w:ilvl w:val="1"/>
+          <w:numId w:val="1"/>
+        </w:numPr>
+      </w:pPr>
+      <w:r>
+        <w:t xml:space="preserve">Returnerer </w:t>
+      </w:r>
+      <w:proofErr w:type="spellStart"/>
+      <w:r>
+        <w:t>teamID</w:t>
+      </w:r>
+      <w:proofErr w:type="spellEnd"/>
+      <w:r>
+        <w:t xml:space="preserve"> som blir brukt når svarene til brukeren blir loopet over og satt inn i databasen.</w:t>
+      </w:r>
+      <w:r>
+        <w:t xml:space="preserve"> </w:t>
+      </w:r>
+    </w:p>
+    <w:p>
+      <w:pPr>
+        <w:pStyle w:val="Listeavsnitt"/>
+        <w:numPr>
+          <w:ilvl w:val="0"/>
+          <w:numId w:val="1"/>
+        </w:numPr>
+      </w:pPr>
+      <w:r>
+        <w:t xml:space="preserve">Hatt </w:t>
+      </w:r>
+      <w:proofErr w:type="spellStart"/>
+      <w:r>
+        <w:t>ufortusette</w:t>
+      </w:r>
+      <w:proofErr w:type="spellEnd"/>
+      <w:r>
+        <w:t xml:space="preserve"> problemer med å legge brukers svar inn i databasen,</w:t>
       </w:r>
     </w:p>
     <w:p>
@@ -468,187 +1063,44 @@
         </w:rPr>
       </w:pPr>
       <w:r>
-        <w:t>Har arbeidet med dette i stor grad og med masse små led som henger sammen for at det skal funke</w:t>
-      </w:r>
-    </w:p>
-    <w:p>
-      <w:pPr>
-        <w:pStyle w:val="Listeavsnitt"/>
-        <w:numPr>
-          <w:ilvl w:val="1"/>
-          <w:numId w:val="1"/>
-        </w:numPr>
-        <w:rPr>
-          <w:lang w:val="nn-NO"/>
-        </w:rPr>
-      </w:pPr>
-      <w:r>
-        <w:t>Har støtt på en del små problemer underveis, kunne ha blitt unngått hadde jeg tatt en mer direkte vei for å teste biten som henter quizen fra databasen og som blander om rekkefølgen på spørsmålene og kategoriene hentet fra databasen. Istedenfor å prøve å lage frem løpet som skal være funksjonelt for websiden.</w:t>
-      </w:r>
-    </w:p>
-    <w:p>
-      <w:pPr>
-        <w:pStyle w:val="Listeavsnitt"/>
-        <w:numPr>
-          <w:ilvl w:val="0"/>
-          <w:numId w:val="1"/>
-        </w:numPr>
-        <w:rPr>
-          <w:lang w:val="nn-NO"/>
-        </w:rPr>
-      </w:pPr>
-      <w:r>
-        <w:t>Dataen fra databasen har jeg fått hentet ut i formatet jeg ville ha som da lar meg begynne på å vise frem quizen til brukeren, og da gjenstår og legge svarene til Lagnavnet inn i databasen og at admin kan se resultater til hver quiz. Osv etter det kan Tvist og eventuelle forbedringer og finpuss bli sett på</w:t>
-      </w:r>
-    </w:p>
-    <w:p>
-      <w:pPr>
-        <w:pStyle w:val="Listeavsnitt"/>
-        <w:numPr>
-          <w:ilvl w:val="0"/>
-          <w:numId w:val="1"/>
-        </w:numPr>
-        <w:rPr>
-          <w:lang w:val="nn-NO"/>
-        </w:rPr>
-      </w:pPr>
-      <w:r>
-        <w:t>Logikk gir mening så langt jeg har kodet den nå for fremvisning, må teste i morgen.</w:t>
-      </w:r>
-    </w:p>
-    <w:p>
-      <w:pPr>
-        <w:rPr>
-          <w:lang w:val="nn-NO"/>
-        </w:rPr>
-      </w:pPr>
-    </w:p>
-    <w:p>
-      <w:pPr>
-        <w:rPr>
-          <w:lang w:val="nn-NO"/>
-        </w:rPr>
-      </w:pPr>
-      <w:r>
-        <w:rPr>
-          <w:lang w:val="nn-NO"/>
-        </w:rPr>
-        <w:lastRenderedPageBreak/>
-        <w:t>Dag 5 – fjerde arbeidsdag</w:t>
-      </w:r>
-    </w:p>
-    <w:p>
-      <w:pPr>
-        <w:pStyle w:val="Listeavsnitt"/>
-        <w:numPr>
-          <w:ilvl w:val="0"/>
-          <w:numId w:val="1"/>
-        </w:numPr>
-        <w:rPr>
-          <w:lang w:val="nn-NO"/>
-        </w:rPr>
-      </w:pPr>
-      <w:r>
-        <w:rPr>
-          <w:lang w:val="nn-NO"/>
-        </w:rPr>
-        <w:t>Fremvisning av quiz til bruker funker</w:t>
-      </w:r>
-    </w:p>
-    <w:p>
-      <w:pPr>
-        <w:pStyle w:val="Listeavsnitt"/>
-        <w:numPr>
-          <w:ilvl w:val="1"/>
-          <w:numId w:val="1"/>
-        </w:numPr>
-        <w:rPr>
-          <w:lang w:val="nn-NO"/>
-        </w:rPr>
-      </w:pPr>
-      <w:r>
-        <w:rPr>
-          <w:lang w:val="nn-NO"/>
-        </w:rPr>
-        <w:t>Blir vist frem til bruker tilfeldig hver gang de går inn på quizen</w:t>
-      </w:r>
-    </w:p>
-    <w:p>
-      <w:pPr>
-        <w:pStyle w:val="Listeavsnitt"/>
-        <w:numPr>
-          <w:ilvl w:val="1"/>
-          <w:numId w:val="1"/>
-        </w:numPr>
-        <w:rPr>
-          <w:lang w:val="nn-NO"/>
-        </w:rPr>
-      </w:pPr>
-      <w:r>
-        <w:rPr>
-          <w:lang w:val="nn-NO"/>
-        </w:rPr>
-        <w:t>Dataen blir hentet ut i tilfeldig rekkefølge frå databasen via ORDER BY RANDOM()</w:t>
-      </w:r>
-    </w:p>
-    <w:p>
-      <w:pPr>
-        <w:pStyle w:val="Listeavsnitt"/>
-        <w:numPr>
-          <w:ilvl w:val="0"/>
-          <w:numId w:val="1"/>
-        </w:numPr>
-        <w:rPr>
-          <w:lang w:val="nn-NO"/>
-        </w:rPr>
-      </w:pPr>
-      <w:r>
-        <w:rPr>
-          <w:lang w:val="nn-NO"/>
-        </w:rPr>
-        <w:t>Brukerens svar blir gjort om til en liste som serversiden skal gjøre om til rader i answers tabellen i databasen når brukeren svarer på siste spørsmål</w:t>
-      </w:r>
-    </w:p>
-    <w:p>
-      <w:pPr>
-        <w:pStyle w:val="Listeavsnitt"/>
-        <w:numPr>
-          <w:ilvl w:val="0"/>
-          <w:numId w:val="1"/>
-        </w:numPr>
-        <w:rPr>
-          <w:lang w:val="nn-NO"/>
-        </w:rPr>
-      </w:pPr>
-      <w:r>
-        <w:rPr>
-          <w:lang w:val="nn-NO"/>
-        </w:rPr>
-        <w:t>Laget SQL for å sette inn team og hvilken quiz de tar, i tabellen teams.</w:t>
-      </w:r>
-    </w:p>
-    <w:p>
-      <w:pPr>
-        <w:pStyle w:val="Listeavsnitt"/>
-        <w:numPr>
-          <w:ilvl w:val="1"/>
-          <w:numId w:val="1"/>
-        </w:numPr>
-        <w:rPr>
-          <w:lang w:val="nn-NO"/>
-        </w:rPr>
-      </w:pPr>
-      <w:r>
-        <w:rPr>
-          <w:lang w:val="nn-NO"/>
-        </w:rPr>
-        <w:t>Returnerer teamID som blir brukt når svarene til brukeren blir loopet over og satt inn i databasen.</w:t>
-      </w:r>
-      <w:r>
-        <w:rPr>
-          <w:lang w:val="nn-NO"/>
-        </w:rPr>
+        <w:t xml:space="preserve">Problemer med data som ble sendt til server sine SQL kall, fikset med å fjerne unødvendige bruk av variabler som oppdateres litt rart </w:t>
+      </w:r>
+      <w:proofErr w:type="spellStart"/>
+      <w:r>
+        <w:t>iforhold</w:t>
+      </w:r>
+      <w:proofErr w:type="spellEnd"/>
+      <w:r>
+        <w:t xml:space="preserve"> til annen data sendt inn noe data var fra </w:t>
+      </w:r>
+      <w:proofErr w:type="spellStart"/>
+      <w:r>
+        <w:t>react</w:t>
+      </w:r>
+      <w:proofErr w:type="spellEnd"/>
+      <w:r>
         <w:t xml:space="preserve"> </w:t>
+      </w:r>
+      <w:proofErr w:type="spellStart"/>
+      <w:proofErr w:type="gramStart"/>
+      <w:r>
+        <w:t>useRefs</w:t>
+      </w:r>
+      <w:proofErr w:type="spellEnd"/>
+      <w:r>
+        <w:t>(</w:t>
+      </w:r>
+      <w:proofErr w:type="gramEnd"/>
+      <w:r>
+        <w:t xml:space="preserve">) mens annet lå på original variabelen eller ble suttet </w:t>
+      </w:r>
+      <w:proofErr w:type="spellStart"/>
+      <w:r>
+        <w:t>frå</w:t>
+      </w:r>
+      <w:proofErr w:type="spellEnd"/>
+      <w:r>
+        <w:t xml:space="preserve"> HTML</w:t>
       </w:r>
     </w:p>
     <w:sectPr>

</xml_diff>

<commit_message>
Bruker kan svare, og de blir lagt inn i databasen. Samme lagnavn kan ikke besvare samme quiz 2 ganger. gratuasjonsskjerm for når quiz er fullført
</commit_message>
<xml_diff>
--- a/Dokumentasjon/Gjennomføring.docx
+++ b/Dokumentasjon/Gjennomføring.docx
@@ -28,15 +28,7 @@
         </w:numPr>
       </w:pPr>
       <w:r>
-        <w:t xml:space="preserve">Satt opp GitHub </w:t>
-      </w:r>
-      <w:proofErr w:type="spellStart"/>
-      <w:r>
-        <w:t>repository</w:t>
-      </w:r>
-      <w:proofErr w:type="spellEnd"/>
-      <w:r>
-        <w:t xml:space="preserve">, </w:t>
+        <w:t xml:space="preserve">Satt opp GitHub repository, </w:t>
       </w:r>
     </w:p>
     <w:p>
@@ -60,84 +52,31 @@
         </w:numPr>
       </w:pPr>
       <w:r>
-        <w:t xml:space="preserve">Fikk </w:t>
-      </w:r>
-      <w:proofErr w:type="spellStart"/>
-      <w:r>
-        <w:t>repoet</w:t>
-      </w:r>
-      <w:proofErr w:type="spellEnd"/>
-      <w:r>
-        <w:t xml:space="preserve"> hostet hos </w:t>
-      </w:r>
-      <w:proofErr w:type="spellStart"/>
-      <w:r>
-        <w:t>Vercel</w:t>
-      </w:r>
-      <w:proofErr w:type="spellEnd"/>
-      <w:r>
-        <w:t xml:space="preserve">, bruker koden som ligger i </w:t>
-      </w:r>
-      <w:proofErr w:type="spellStart"/>
-      <w:r>
-        <w:t>github</w:t>
-      </w:r>
-      <w:proofErr w:type="spellEnd"/>
-    </w:p>
-    <w:p>
-      <w:pPr>
-        <w:pStyle w:val="Listeavsnitt"/>
-        <w:numPr>
-          <w:ilvl w:val="0"/>
-          <w:numId w:val="1"/>
-        </w:numPr>
-      </w:pPr>
-      <w:r>
-        <w:t xml:space="preserve">Satt opp hosting av postgress SQL database gjennom </w:t>
-      </w:r>
-      <w:proofErr w:type="spellStart"/>
-      <w:r>
-        <w:t>platformen</w:t>
-      </w:r>
-      <w:proofErr w:type="spellEnd"/>
-      <w:r>
-        <w:t xml:space="preserve"> Neon som er lett tilgjengelig via </w:t>
-      </w:r>
-      <w:proofErr w:type="spellStart"/>
-      <w:r>
-        <w:t>vercel</w:t>
-      </w:r>
-      <w:proofErr w:type="spellEnd"/>
-      <w:r>
-        <w:t>.</w:t>
-      </w:r>
-    </w:p>
-    <w:p>
-      <w:pPr>
-        <w:pStyle w:val="Listeavsnitt"/>
-        <w:numPr>
-          <w:ilvl w:val="0"/>
-          <w:numId w:val="1"/>
-        </w:numPr>
-      </w:pPr>
-      <w:r>
-        <w:t xml:space="preserve">Laget røff skisse for SQL i </w:t>
-      </w:r>
-      <w:proofErr w:type="spellStart"/>
-      <w:r>
-        <w:t>mySQLworkbench</w:t>
-      </w:r>
-      <w:proofErr w:type="spellEnd"/>
-      <w:r>
-        <w:t xml:space="preserve"> for å ha en skisse å vise til i </w:t>
-      </w:r>
-      <w:proofErr w:type="spellStart"/>
-      <w:r>
-        <w:t>planlegginsdokumentet</w:t>
-      </w:r>
-      <w:proofErr w:type="spellEnd"/>
-      <w:r>
-        <w:t>.</w:t>
+        <w:t>Fikk repoet hostet hos Vercel, bruker koden som ligger i github</w:t>
+      </w:r>
+    </w:p>
+    <w:p>
+      <w:pPr>
+        <w:pStyle w:val="Listeavsnitt"/>
+        <w:numPr>
+          <w:ilvl w:val="0"/>
+          <w:numId w:val="1"/>
+        </w:numPr>
+      </w:pPr>
+      <w:r>
+        <w:t>Satt opp hosting av postgress SQL database gjennom platformen Neon som er lett tilgjengelig via vercel.</w:t>
+      </w:r>
+    </w:p>
+    <w:p>
+      <w:pPr>
+        <w:pStyle w:val="Listeavsnitt"/>
+        <w:numPr>
+          <w:ilvl w:val="0"/>
+          <w:numId w:val="1"/>
+        </w:numPr>
+      </w:pPr>
+      <w:r>
+        <w:t>Laget røff skisse for SQL i mySQLworkbench for å ha en skisse å vise til i planlegginsdokumentet.</w:t>
       </w:r>
     </w:p>
     <w:p>
@@ -179,15 +118,7 @@
         <w:t>krevet ned</w:t>
       </w:r>
       <w:r>
-        <w:t xml:space="preserve"> flere ideer om hvordan produktet </w:t>
-      </w:r>
-      <w:proofErr w:type="spellStart"/>
-      <w:r>
-        <w:t>evt</w:t>
-      </w:r>
-      <w:proofErr w:type="spellEnd"/>
-      <w:r>
-        <w:t xml:space="preserve"> kan forbedres</w:t>
+        <w:t xml:space="preserve"> flere ideer om hvordan produktet evt kan forbedres</w:t>
       </w:r>
       <w:r>
         <w:t xml:space="preserve"> hvis tiden tillater det</w:t>
@@ -222,15 +153,7 @@
         </w:numPr>
       </w:pPr>
       <w:r>
-        <w:t xml:space="preserve">Lagde tabeller i </w:t>
-      </w:r>
-      <w:proofErr w:type="spellStart"/>
-      <w:r>
-        <w:t>PostgreSQL</w:t>
-      </w:r>
-      <w:proofErr w:type="spellEnd"/>
-      <w:r>
-        <w:t xml:space="preserve"> databasen basert på skissen</w:t>
+        <w:t>Lagde tabeller i PostgreSQL databasen basert på skissen</w:t>
       </w:r>
     </w:p>
     <w:p>
@@ -242,56 +165,19 @@
         </w:numPr>
       </w:pPr>
       <w:r>
-        <w:t xml:space="preserve">Utvidet «team» tabellene med en </w:t>
-      </w:r>
-      <w:proofErr w:type="spellStart"/>
-      <w:r>
-        <w:t>foreign</w:t>
-      </w:r>
-      <w:proofErr w:type="spellEnd"/>
-      <w:r>
-        <w:t xml:space="preserve"> </w:t>
-      </w:r>
-      <w:proofErr w:type="spellStart"/>
-      <w:r>
-        <w:t>key</w:t>
-      </w:r>
-      <w:proofErr w:type="spellEnd"/>
-      <w:r>
-        <w:t xml:space="preserve"> fra «</w:t>
-      </w:r>
-      <w:proofErr w:type="spellStart"/>
-      <w:r>
-        <w:t>Quizez</w:t>
-      </w:r>
-      <w:proofErr w:type="spellEnd"/>
-      <w:r>
-        <w:t>»</w:t>
-      </w:r>
-    </w:p>
-    <w:p>
-      <w:pPr>
-        <w:pStyle w:val="Listeavsnitt"/>
-        <w:numPr>
-          <w:ilvl w:val="0"/>
-          <w:numId w:val="1"/>
-        </w:numPr>
-      </w:pPr>
-      <w:proofErr w:type="spellStart"/>
-      <w:r>
-        <w:t>Påbegynnt</w:t>
-      </w:r>
-      <w:proofErr w:type="spellEnd"/>
-      <w:r>
-        <w:t xml:space="preserve"> </w:t>
-      </w:r>
-      <w:proofErr w:type="spellStart"/>
-      <w:r>
-        <w:t>backend</w:t>
-      </w:r>
-      <w:proofErr w:type="spellEnd"/>
-      <w:r>
-        <w:t xml:space="preserve"> kode</w:t>
+        <w:t>Utvidet «team» tabellene med en foreign key fra «Quizez»</w:t>
+      </w:r>
+    </w:p>
+    <w:p>
+      <w:pPr>
+        <w:pStyle w:val="Listeavsnitt"/>
+        <w:numPr>
+          <w:ilvl w:val="0"/>
+          <w:numId w:val="1"/>
+        </w:numPr>
+      </w:pPr>
+      <w:r>
+        <w:t>Påbegynnt backend kode</w:t>
       </w:r>
     </w:p>
     <w:p>
@@ -303,15 +189,7 @@
         </w:numPr>
       </w:pPr>
       <w:r>
-        <w:t xml:space="preserve">La inn </w:t>
-      </w:r>
-      <w:proofErr w:type="spellStart"/>
-      <w:r>
-        <w:t>admin</w:t>
-      </w:r>
-      <w:proofErr w:type="spellEnd"/>
-      <w:r>
-        <w:t xml:space="preserve"> bruker</w:t>
+        <w:t>La inn admin bruker</w:t>
       </w:r>
     </w:p>
     <w:p>
@@ -338,23 +216,7 @@
         </w:numPr>
       </w:pPr>
       <w:r>
-        <w:t>Støtte på feil hvor ‘</w:t>
-      </w:r>
-      <w:proofErr w:type="spellStart"/>
-      <w:r>
-        <w:t>fs</w:t>
-      </w:r>
-      <w:proofErr w:type="spellEnd"/>
-      <w:r>
-        <w:t xml:space="preserve">’ ikke var mulig å finne for en tilfeldig node </w:t>
-      </w:r>
-      <w:proofErr w:type="spellStart"/>
-      <w:r>
-        <w:t>module</w:t>
-      </w:r>
-      <w:proofErr w:type="spellEnd"/>
-      <w:r>
-        <w:t xml:space="preserve"> jeg ikke hadde endret på</w:t>
+        <w:t>Støtte på feil hvor ‘fs’ ikke var mulig å finne for en tilfeldig node module jeg ikke hadde endret på</w:t>
       </w:r>
     </w:p>
     <w:p>
@@ -378,46 +240,20 @@
         </w:numPr>
       </w:pPr>
       <w:r>
-        <w:t xml:space="preserve">Lagde </w:t>
-      </w:r>
-      <w:proofErr w:type="gramStart"/>
-      <w:r>
-        <w:t>header</w:t>
-      </w:r>
-      <w:proofErr w:type="gramEnd"/>
-      <w:r>
-        <w:t xml:space="preserve"> komponent</w:t>
-      </w:r>
-    </w:p>
-    <w:p>
-      <w:pPr>
-        <w:pStyle w:val="Listeavsnitt"/>
-        <w:numPr>
-          <w:ilvl w:val="0"/>
-          <w:numId w:val="1"/>
-        </w:numPr>
-      </w:pPr>
-      <w:proofErr w:type="spellStart"/>
-      <w:r>
-        <w:t>Backend</w:t>
-      </w:r>
-      <w:proofErr w:type="spellEnd"/>
-      <w:r>
-        <w:t xml:space="preserve"> kode som brukes til </w:t>
-      </w:r>
-      <w:proofErr w:type="spellStart"/>
-      <w:r>
-        <w:t>loginn</w:t>
-      </w:r>
-      <w:proofErr w:type="spellEnd"/>
-      <w:r>
-        <w:t xml:space="preserve"> for </w:t>
-      </w:r>
-      <w:proofErr w:type="spellStart"/>
-      <w:r>
-        <w:t>admin</w:t>
-      </w:r>
-      <w:proofErr w:type="spellEnd"/>
+        <w:t>Lagde header komponent</w:t>
+      </w:r>
+    </w:p>
+    <w:p>
+      <w:pPr>
+        <w:pStyle w:val="Listeavsnitt"/>
+        <w:numPr>
+          <w:ilvl w:val="0"/>
+          <w:numId w:val="1"/>
+        </w:numPr>
+      </w:pPr>
+      <w:r>
+        <w:t>Backend kode som brukes til loginn for admin</w:t>
+      </w:r>
     </w:p>
     <w:p>
       <w:pPr>
@@ -428,21 +264,8 @@
         </w:numPr>
       </w:pPr>
       <w:r>
-        <w:t xml:space="preserve">Funksjonen for </w:t>
-      </w:r>
-      <w:proofErr w:type="spellStart"/>
-      <w:r>
-        <w:t>loggin</w:t>
-      </w:r>
-      <w:proofErr w:type="spellEnd"/>
-      <w:r>
-        <w:t xml:space="preserve"> setter verdier inn i </w:t>
-      </w:r>
-      <w:proofErr w:type="spellStart"/>
-      <w:r>
-        <w:t>session</w:t>
-      </w:r>
-      <w:proofErr w:type="spellEnd"/>
+        <w:t>Funksjonen for loggin setter verdier inn i session</w:t>
+      </w:r>
     </w:p>
     <w:p>
       <w:pPr>
@@ -465,67 +288,19 @@
         </w:numPr>
       </w:pPr>
       <w:r>
-        <w:t xml:space="preserve">Fått klar modal som kan brukes til </w:t>
-      </w:r>
-      <w:proofErr w:type="spellStart"/>
-      <w:r>
-        <w:t>loginn</w:t>
-      </w:r>
-      <w:proofErr w:type="spellEnd"/>
-      <w:r>
-        <w:t xml:space="preserve"> for </w:t>
-      </w:r>
-      <w:proofErr w:type="spellStart"/>
-      <w:r>
-        <w:t>admin</w:t>
-      </w:r>
-      <w:proofErr w:type="spellEnd"/>
-      <w:r>
-        <w:t xml:space="preserve">, og når </w:t>
-      </w:r>
-      <w:proofErr w:type="spellStart"/>
-      <w:r>
-        <w:t>admin</w:t>
-      </w:r>
-      <w:proofErr w:type="spellEnd"/>
-      <w:r>
-        <w:t xml:space="preserve"> laster inn fil.</w:t>
-      </w:r>
-    </w:p>
-    <w:p>
-      <w:pPr>
-        <w:pStyle w:val="Listeavsnitt"/>
-        <w:numPr>
-          <w:ilvl w:val="0"/>
-          <w:numId w:val="1"/>
-        </w:numPr>
-      </w:pPr>
-      <w:r>
-        <w:t xml:space="preserve">Litt utseende til </w:t>
-      </w:r>
-      <w:proofErr w:type="spellStart"/>
-      <w:r>
-        <w:t>loggin</w:t>
-      </w:r>
-      <w:proofErr w:type="spellEnd"/>
-      <w:r>
-        <w:t xml:space="preserve"> for </w:t>
-      </w:r>
-      <w:proofErr w:type="spellStart"/>
-      <w:r>
-        <w:t>admin</w:t>
-      </w:r>
-      <w:proofErr w:type="spellEnd"/>
-      <w:r>
-        <w:t xml:space="preserve"> inne i </w:t>
-      </w:r>
-      <w:proofErr w:type="spellStart"/>
-      <w:r>
-        <w:t>modalen</w:t>
-      </w:r>
-      <w:proofErr w:type="spellEnd"/>
-      <w:r>
-        <w:t xml:space="preserve"> laget</w:t>
+        <w:t>Fått klar modal som kan brukes til loginn for admin, og når admin laster inn fil.</w:t>
+      </w:r>
+    </w:p>
+    <w:p>
+      <w:pPr>
+        <w:pStyle w:val="Listeavsnitt"/>
+        <w:numPr>
+          <w:ilvl w:val="0"/>
+          <w:numId w:val="1"/>
+        </w:numPr>
+      </w:pPr>
+      <w:r>
+        <w:t>Litt utseende til loggin for admin inne i modalen laget</w:t>
       </w:r>
     </w:p>
     <w:p>
@@ -537,15 +312,7 @@
         </w:numPr>
       </w:pPr>
       <w:r>
-        <w:t xml:space="preserve">Ingen funksjonalitet, men burde </w:t>
-      </w:r>
-      <w:proofErr w:type="gramStart"/>
-      <w:r>
-        <w:t>være  lett</w:t>
-      </w:r>
-      <w:proofErr w:type="gramEnd"/>
-      <w:r>
-        <w:t xml:space="preserve"> når den knyttes til funksjonen som er laget.</w:t>
+        <w:t>Ingen funksjonalitet, men burde være  lett når den knyttes til funksjonen som er laget.</w:t>
       </w:r>
     </w:p>
     <w:p/>
@@ -579,75 +346,19 @@
         </w:numPr>
       </w:pPr>
       <w:r>
-        <w:t xml:space="preserve">Under oppretting av </w:t>
-      </w:r>
-      <w:proofErr w:type="spellStart"/>
-      <w:r>
-        <w:t>admin</w:t>
-      </w:r>
-      <w:proofErr w:type="spellEnd"/>
-      <w:r>
-        <w:t xml:space="preserve"> bruker har verdiene som er knyttet til </w:t>
-      </w:r>
-      <w:proofErr w:type="spellStart"/>
-      <w:r>
-        <w:t>admin</w:t>
-      </w:r>
-      <w:proofErr w:type="spellEnd"/>
-      <w:r>
-        <w:t xml:space="preserve"> brukers </w:t>
-      </w:r>
-      <w:proofErr w:type="spellStart"/>
-      <w:r>
-        <w:t>loginn</w:t>
-      </w:r>
-      <w:proofErr w:type="spellEnd"/>
-      <w:r>
-        <w:t xml:space="preserve"> blitt pushet ut til </w:t>
-      </w:r>
-      <w:proofErr w:type="spellStart"/>
-      <w:r>
-        <w:t>git</w:t>
-      </w:r>
-      <w:proofErr w:type="spellEnd"/>
-      <w:r>
-        <w:t xml:space="preserve">, det er for å vise prosessen som jeg gikk gjennom for å opprette brukeren. I en ordiner prosess ville denne feilen ha blitt fikset med å fjerne </w:t>
-      </w:r>
-      <w:proofErr w:type="spellStart"/>
-      <w:r>
-        <w:t>commiten</w:t>
-      </w:r>
-      <w:proofErr w:type="spellEnd"/>
-      <w:r>
-        <w:t xml:space="preserve"> fra </w:t>
-      </w:r>
-      <w:proofErr w:type="spellStart"/>
-      <w:r>
-        <w:t>git</w:t>
-      </w:r>
-      <w:proofErr w:type="spellEnd"/>
-      <w:r>
-        <w:t>.</w:t>
-      </w:r>
-    </w:p>
-    <w:p>
-      <w:pPr>
-        <w:pStyle w:val="Listeavsnitt"/>
-        <w:numPr>
-          <w:ilvl w:val="0"/>
-          <w:numId w:val="1"/>
-        </w:numPr>
-      </w:pPr>
-      <w:r>
-        <w:t xml:space="preserve">Støtte på et problem med at en variabel ble sendt inn som </w:t>
-      </w:r>
-      <w:proofErr w:type="spellStart"/>
-      <w:r>
-        <w:t>undefined</w:t>
-      </w:r>
-      <w:proofErr w:type="spellEnd"/>
-      <w:r>
-        <w:t>, selv om den hadde en verdi. Tror det var på grunn av rekkefølgen koden kjørte</w:t>
+        <w:t>Under oppretting av admin bruker har verdiene som er knyttet til admin brukers loginn blitt pushet ut til git, det er for å vise prosessen som jeg gikk gjennom for å opprette brukeren. I en ordiner prosess ville denne feilen ha blitt fikset med å fjerne commiten fra git.</w:t>
+      </w:r>
+    </w:p>
+    <w:p>
+      <w:pPr>
+        <w:pStyle w:val="Listeavsnitt"/>
+        <w:numPr>
+          <w:ilvl w:val="0"/>
+          <w:numId w:val="1"/>
+        </w:numPr>
+      </w:pPr>
+      <w:r>
+        <w:t>Støtte på et problem med at en variabel ble sendt inn som undefined, selv om den hadde en verdi. Tror det var på grunn av rekkefølgen koden kjørte</w:t>
       </w:r>
     </w:p>
     <w:p>
@@ -659,111 +370,19 @@
         </w:numPr>
       </w:pPr>
       <w:r>
-        <w:t xml:space="preserve">Modalen som ble plassert inn i koden gjennom en </w:t>
-      </w:r>
-      <w:proofErr w:type="spellStart"/>
-      <w:r>
-        <w:t>en</w:t>
-      </w:r>
-      <w:proofErr w:type="spellEnd"/>
-      <w:r>
-        <w:t xml:space="preserve"> </w:t>
-      </w:r>
-      <w:proofErr w:type="spellStart"/>
-      <w:proofErr w:type="gramStart"/>
-      <w:r>
-        <w:t>setState</w:t>
-      </w:r>
-      <w:proofErr w:type="spellEnd"/>
-      <w:r>
-        <w:t>(</w:t>
-      </w:r>
-      <w:proofErr w:type="gramEnd"/>
-      <w:r>
-        <w:t xml:space="preserve">), tror jeg bare fikk en versjon av </w:t>
-      </w:r>
-      <w:proofErr w:type="spellStart"/>
-      <w:proofErr w:type="gramStart"/>
-      <w:r>
-        <w:t>Loginn</w:t>
-      </w:r>
-      <w:proofErr w:type="spellEnd"/>
-      <w:r>
-        <w:t>(</w:t>
-      </w:r>
-      <w:proofErr w:type="gramEnd"/>
-      <w:r>
-        <w:t xml:space="preserve">) funksjonen mens variablene ikke hadde fått verdi fra input feltene. Under </w:t>
-      </w:r>
-      <w:proofErr w:type="spellStart"/>
-      <w:r>
-        <w:t>loginn</w:t>
-      </w:r>
-      <w:proofErr w:type="spellEnd"/>
-      <w:r>
-        <w:t xml:space="preserve"> for </w:t>
-      </w:r>
-      <w:proofErr w:type="spellStart"/>
-      <w:r>
-        <w:t>admin</w:t>
-      </w:r>
-      <w:proofErr w:type="spellEnd"/>
-      <w:r>
-        <w:t>.</w:t>
-      </w:r>
-    </w:p>
-    <w:p>
-      <w:pPr>
-        <w:pStyle w:val="Listeavsnitt"/>
-        <w:numPr>
-          <w:ilvl w:val="0"/>
-          <w:numId w:val="1"/>
-        </w:numPr>
-      </w:pPr>
-      <w:r>
-        <w:t xml:space="preserve">Fikset masse småfeil ved </w:t>
-      </w:r>
-      <w:proofErr w:type="spellStart"/>
-      <w:r>
-        <w:t>loginn</w:t>
-      </w:r>
-      <w:proofErr w:type="spellEnd"/>
-      <w:r>
-        <w:t xml:space="preserve"> funksjoner, som at </w:t>
-      </w:r>
-      <w:proofErr w:type="spellStart"/>
-      <w:r>
-        <w:t>session</w:t>
-      </w:r>
-      <w:proofErr w:type="spellEnd"/>
-      <w:r>
-        <w:t xml:space="preserve"> ble ikke lagret derfor ble ikke satt og </w:t>
-      </w:r>
-      <w:proofErr w:type="spellStart"/>
-      <w:r>
-        <w:t>middleware</w:t>
-      </w:r>
-      <w:proofErr w:type="spellEnd"/>
-      <w:r>
-        <w:t xml:space="preserve"> </w:t>
-      </w:r>
-      <w:proofErr w:type="spellStart"/>
-      <w:r>
-        <w:t>routet</w:t>
-      </w:r>
-      <w:proofErr w:type="spellEnd"/>
-      <w:r>
-        <w:t xml:space="preserve"> meg tilbake til startsiden så det så først ut som at </w:t>
-      </w:r>
-      <w:proofErr w:type="spellStart"/>
-      <w:proofErr w:type="gramStart"/>
-      <w:r>
-        <w:t>router.push</w:t>
-      </w:r>
-      <w:proofErr w:type="spellEnd"/>
-      <w:proofErr w:type="gramEnd"/>
-      <w:r>
-        <w:t>() hadde ingen effekt.</w:t>
+        <w:t>Modalen som ble plassert inn i koden gjennom en en setState(), tror jeg bare fikk en versjon av Loginn() funksjonen mens variablene ikke hadde fått verdi fra input feltene. Under loginn for admin.</w:t>
+      </w:r>
+    </w:p>
+    <w:p>
+      <w:pPr>
+        <w:pStyle w:val="Listeavsnitt"/>
+        <w:numPr>
+          <w:ilvl w:val="0"/>
+          <w:numId w:val="1"/>
+        </w:numPr>
+      </w:pPr>
+      <w:r>
+        <w:t>Fikset masse småfeil ved loginn funksjoner, som at session ble ikke lagret derfor ble ikke satt og middleware routet meg tilbake til startsiden så det så først ut som at router.push() hadde ingen effekt.</w:t>
       </w:r>
     </w:p>
     <w:p>
@@ -799,35 +418,19 @@
         </w:numPr>
       </w:pPr>
       <w:r>
-        <w:t xml:space="preserve">Fikset alle småfeil, nå går det greit for </w:t>
-      </w:r>
-      <w:proofErr w:type="spellStart"/>
-      <w:r>
-        <w:t>admin</w:t>
-      </w:r>
-      <w:proofErr w:type="spellEnd"/>
-      <w:r>
-        <w:t xml:space="preserve"> å lese JSON fil inn i databasen fra web.</w:t>
-      </w:r>
-    </w:p>
-    <w:p>
-      <w:pPr>
-        <w:pStyle w:val="Listeavsnitt"/>
-        <w:numPr>
-          <w:ilvl w:val="0"/>
-          <w:numId w:val="1"/>
-        </w:numPr>
-      </w:pPr>
-      <w:r>
-        <w:t xml:space="preserve">Påbegynt </w:t>
-      </w:r>
-      <w:proofErr w:type="spellStart"/>
-      <w:r>
-        <w:t>frontend</w:t>
-      </w:r>
-      <w:proofErr w:type="spellEnd"/>
-      <w:r>
-        <w:t xml:space="preserve"> listing av quizer</w:t>
+        <w:t>Fikset alle småfeil, nå går det greit for admin å lese JSON fil inn i databasen fra web.</w:t>
+      </w:r>
+    </w:p>
+    <w:p>
+      <w:pPr>
+        <w:pStyle w:val="Listeavsnitt"/>
+        <w:numPr>
+          <w:ilvl w:val="0"/>
+          <w:numId w:val="1"/>
+        </w:numPr>
+      </w:pPr>
+      <w:r>
+        <w:t>Påbegynt frontend listing av quizer</w:t>
       </w:r>
     </w:p>
     <w:p>
@@ -886,23 +489,7 @@
         </w:numPr>
       </w:pPr>
       <w:r>
-        <w:t xml:space="preserve">Dataen fra databasen har jeg fått hentet ut i formatet jeg ville ha som da lar meg begynne på å vise frem quizen til brukeren, og da gjenstår og legge svarene til Lagnavnet inn i databasen og at </w:t>
-      </w:r>
-      <w:proofErr w:type="spellStart"/>
-      <w:r>
-        <w:t>admin</w:t>
-      </w:r>
-      <w:proofErr w:type="spellEnd"/>
-      <w:r>
-        <w:t xml:space="preserve"> kan se resultater til hver quiz. </w:t>
-      </w:r>
-      <w:proofErr w:type="spellStart"/>
-      <w:r>
-        <w:t>Osv</w:t>
-      </w:r>
-      <w:proofErr w:type="spellEnd"/>
-      <w:r>
-        <w:t xml:space="preserve"> etter det kan Tvist og eventuelle forbedringer og finpuss bli sett på</w:t>
+        <w:t>Dataen fra databasen har jeg fått hentet ut i formatet jeg ville ha som da lar meg begynne på å vise frem quizen til brukeren, og da gjenstår og legge svarene til Lagnavnet inn i databasen og at admin kan se resultater til hver quiz. Osv etter det kan Tvist og eventuelle forbedringer og finpuss bli sett på</w:t>
       </w:r>
     </w:p>
     <w:p>
@@ -957,43 +544,19 @@
         </w:numPr>
       </w:pPr>
       <w:r>
-        <w:t xml:space="preserve">Dataen blir hentet ut i tilfeldig rekkefølge </w:t>
-      </w:r>
-      <w:proofErr w:type="spellStart"/>
-      <w:r>
-        <w:t>frå</w:t>
-      </w:r>
-      <w:proofErr w:type="spellEnd"/>
-      <w:r>
-        <w:t xml:space="preserve"> databasen via ORDER BY </w:t>
-      </w:r>
-      <w:proofErr w:type="gramStart"/>
-      <w:r>
-        <w:t>RANDOM(</w:t>
-      </w:r>
-      <w:proofErr w:type="gramEnd"/>
-      <w:r>
-        <w:t>)</w:t>
-      </w:r>
-    </w:p>
-    <w:p>
-      <w:pPr>
-        <w:pStyle w:val="Listeavsnitt"/>
-        <w:numPr>
-          <w:ilvl w:val="0"/>
-          <w:numId w:val="1"/>
-        </w:numPr>
-      </w:pPr>
-      <w:r>
-        <w:t xml:space="preserve">Brukerens svar blir gjort om til en liste som serversiden skal gjøre om til rader i </w:t>
-      </w:r>
-      <w:proofErr w:type="spellStart"/>
-      <w:r>
-        <w:t>answers</w:t>
-      </w:r>
-      <w:proofErr w:type="spellEnd"/>
-      <w:r>
-        <w:t xml:space="preserve"> tabellen i databasen når brukeren svarer på siste spørsmål</w:t>
+        <w:t>Dataen blir hentet ut i tilfeldig rekkefølge frå databasen via ORDER BY RANDOM()</w:t>
+      </w:r>
+    </w:p>
+    <w:p>
+      <w:pPr>
+        <w:pStyle w:val="Listeavsnitt"/>
+        <w:numPr>
+          <w:ilvl w:val="0"/>
+          <w:numId w:val="1"/>
+        </w:numPr>
+      </w:pPr>
+      <w:r>
+        <w:t>Brukerens svar blir gjort om til en liste som serversiden skal gjøre om til rader i answers tabellen i databasen når brukeren svarer på siste spørsmål</w:t>
       </w:r>
     </w:p>
     <w:p>
@@ -1017,15 +580,7 @@
         </w:numPr>
       </w:pPr>
       <w:r>
-        <w:t xml:space="preserve">Returnerer </w:t>
-      </w:r>
-      <w:proofErr w:type="spellStart"/>
-      <w:r>
-        <w:t>teamID</w:t>
-      </w:r>
-      <w:proofErr w:type="spellEnd"/>
-      <w:r>
-        <w:t xml:space="preserve"> som blir brukt når svarene til brukeren blir loopet over og satt inn i databasen.</w:t>
+        <w:t>Returnerer teamID som blir brukt når svarene til brukeren blir loopet over og satt inn i databasen.</w:t>
       </w:r>
       <w:r>
         <w:t xml:space="preserve"> </w:t>
@@ -1040,15 +595,7 @@
         </w:numPr>
       </w:pPr>
       <w:r>
-        <w:t xml:space="preserve">Hatt </w:t>
-      </w:r>
-      <w:proofErr w:type="spellStart"/>
-      <w:r>
-        <w:t>ufortusette</w:t>
-      </w:r>
-      <w:proofErr w:type="spellEnd"/>
-      <w:r>
-        <w:t xml:space="preserve"> problemer med å legge brukers svar inn i databasen,</w:t>
+        <w:t>Hatt ufortusette problemer med å legge brukers svar inn i databasen,</w:t>
       </w:r>
     </w:p>
     <w:p>
@@ -1063,44 +610,52 @@
         </w:rPr>
       </w:pPr>
       <w:r>
-        <w:t xml:space="preserve">Problemer med data som ble sendt til server sine SQL kall, fikset med å fjerne unødvendige bruk av variabler som oppdateres litt rart </w:t>
-      </w:r>
-      <w:proofErr w:type="spellStart"/>
-      <w:r>
-        <w:t>iforhold</w:t>
-      </w:r>
-      <w:proofErr w:type="spellEnd"/>
-      <w:r>
-        <w:t xml:space="preserve"> til annen data sendt inn noe data var fra </w:t>
-      </w:r>
-      <w:proofErr w:type="spellStart"/>
-      <w:r>
-        <w:t>react</w:t>
-      </w:r>
-      <w:proofErr w:type="spellEnd"/>
-      <w:r>
-        <w:t xml:space="preserve"> </w:t>
-      </w:r>
-      <w:proofErr w:type="spellStart"/>
-      <w:proofErr w:type="gramStart"/>
-      <w:r>
-        <w:t>useRefs</w:t>
-      </w:r>
-      <w:proofErr w:type="spellEnd"/>
-      <w:r>
-        <w:t>(</w:t>
-      </w:r>
-      <w:proofErr w:type="gramEnd"/>
-      <w:r>
-        <w:t xml:space="preserve">) mens annet lå på original variabelen eller ble suttet </w:t>
-      </w:r>
-      <w:proofErr w:type="spellStart"/>
-      <w:r>
-        <w:t>frå</w:t>
-      </w:r>
-      <w:proofErr w:type="spellEnd"/>
-      <w:r>
-        <w:t xml:space="preserve"> HTML</w:t>
+        <w:t>Problemer med data som ble sendt til server sine SQL kall, fikset med å fjerne unødvendige bruk av variabler som oppdateres litt rart iforhold til annen data sendt inn noe data var fra react useRefs() mens annet lå på original variabelen eller ble suttet frå HTML</w:t>
+      </w:r>
+    </w:p>
+    <w:p>
+      <w:pPr>
+        <w:pStyle w:val="Listeavsnitt"/>
+        <w:numPr>
+          <w:ilvl w:val="0"/>
+          <w:numId w:val="1"/>
+        </w:numPr>
+        <w:rPr>
+          <w:lang w:val="nn-NO"/>
+        </w:rPr>
+      </w:pPr>
+      <w:r>
+        <w:t>Brukers svar blir lagt inn i databasen under valgt Lagnavn</w:t>
+      </w:r>
+    </w:p>
+    <w:p>
+      <w:pPr>
+        <w:pStyle w:val="Listeavsnitt"/>
+        <w:numPr>
+          <w:ilvl w:val="0"/>
+          <w:numId w:val="1"/>
+        </w:numPr>
+        <w:rPr>
+          <w:lang w:val="nn-NO"/>
+        </w:rPr>
+      </w:pPr>
+      <w:r>
+        <w:t>Samme lagnavn kan ikke bli brukt 2 ganger</w:t>
+      </w:r>
+    </w:p>
+    <w:p>
+      <w:pPr>
+        <w:pStyle w:val="Listeavsnitt"/>
+        <w:numPr>
+          <w:ilvl w:val="0"/>
+          <w:numId w:val="1"/>
+        </w:numPr>
+        <w:rPr>
+          <w:lang w:val="nn-NO"/>
+        </w:rPr>
+      </w:pPr>
+      <w:r>
+        <w:t>Enkel gratulasjonskjerm når quiz er fullført</w:t>
       </w:r>
     </w:p>
     <w:sectPr>

</xml_diff>

<commit_message>
siste comit på dag 6 oppdatert gjennomføring, la til SQL data struktur fra NEON via skjermbilder
</commit_message>
<xml_diff>
--- a/Dokumentasjon/Gjennomføring.docx
+++ b/Dokumentasjon/Gjennomføring.docx
@@ -767,6 +767,82 @@
       </w:pPr>
       <w:r>
         <w:t>Brukerveilending ferdig.</w:t>
+      </w:r>
+    </w:p>
+    <w:p>
+      <w:pPr>
+        <w:pStyle w:val="Listeavsnitt"/>
+        <w:numPr>
+          <w:ilvl w:val="0"/>
+          <w:numId w:val="1"/>
+        </w:numPr>
+        <w:rPr>
+          <w:lang w:val="nn-NO"/>
+        </w:rPr>
+      </w:pPr>
+      <w:r>
+        <w:t>Fullført all gjennsteånde dokumentasjon</w:t>
+      </w:r>
+    </w:p>
+    <w:p>
+      <w:pPr>
+        <w:pStyle w:val="Listeavsnitt"/>
+        <w:numPr>
+          <w:ilvl w:val="1"/>
+          <w:numId w:val="1"/>
+        </w:numPr>
+        <w:rPr>
+          <w:lang w:val="nn-NO"/>
+        </w:rPr>
+      </w:pPr>
+      <w:r>
+        <w:t>Bedre teknisk dokumentasjon</w:t>
+      </w:r>
+    </w:p>
+    <w:p>
+      <w:pPr>
+        <w:pStyle w:val="Listeavsnitt"/>
+        <w:numPr>
+          <w:ilvl w:val="1"/>
+          <w:numId w:val="1"/>
+        </w:numPr>
+        <w:rPr>
+          <w:lang w:val="nn-NO"/>
+        </w:rPr>
+      </w:pPr>
+      <w:r>
+        <w:t>Tiltak i bedriften</w:t>
+      </w:r>
+    </w:p>
+    <w:p>
+      <w:pPr>
+        <w:pStyle w:val="Listeavsnitt"/>
+        <w:numPr>
+          <w:ilvl w:val="1"/>
+          <w:numId w:val="1"/>
+        </w:numPr>
+        <w:rPr>
+          <w:lang w:val="nn-NO"/>
+        </w:rPr>
+      </w:pPr>
+      <w:r>
+        <w:t>Lovverk</w:t>
+      </w:r>
+    </w:p>
+    <w:p>
+      <w:pPr>
+        <w:pStyle w:val="Listeavsnitt"/>
+        <w:numPr>
+          <w:ilvl w:val="1"/>
+          <w:numId w:val="1"/>
+        </w:numPr>
+        <w:rPr>
+          <w:lang w:val="nn-NO"/>
+        </w:rPr>
+      </w:pPr>
+      <w:r>
+        <w:lastRenderedPageBreak/>
+        <w:t>Testing</w:t>
       </w:r>
     </w:p>
     <w:sectPr>

</xml_diff>